<commit_message>
Primeira revisão artigos manhã
</commit_message>
<xml_diff>
--- a/artigo-pca-processos-2020-1-celso-gustavo-nicolas.docx
+++ b/artigo-pca-processos-2020-1-celso-gustavo-nicolas.docx
@@ -1,30 +1,35 @@
 
 <file path=word/document.xml><?xml version="1.0" encoding="utf-8"?>
-<w:document xmlns:wpc="http://schemas.microsoft.com/office/word/2010/wordprocessingCanvas" xmlns:cx="http://schemas.microsoft.com/office/drawing/2014/chartex" xmlns:cx1="http://schemas.microsoft.com/office/drawing/2015/9/8/chartex" xmlns:cx2="http://schemas.microsoft.com/office/drawing/2015/10/21/chartex" xmlns:cx3="http://schemas.microsoft.com/office/drawing/2016/5/9/chartex" xmlns:cx4="http://schemas.microsoft.com/office/drawing/2016/5/10/chartex" xmlns:cx5="http://schemas.microsoft.com/office/drawing/2016/5/11/chartex" xmlns:cx6="http://schemas.microsoft.com/office/drawing/2016/5/12/chartex" xmlns:cx7="http://schemas.microsoft.com/office/drawing/2016/5/13/chartex" xmlns:cx8="http://schemas.microsoft.com/office/drawing/2016/5/14/chartex" xmlns:mc="http://schemas.openxmlformats.org/markup-compatibility/2006" xmlns:aink="http://schemas.microsoft.com/office/drawing/2016/ink" xmlns:am3d="http://schemas.microsoft.com/office/drawing/2017/model3d" xmlns:o="urn:schemas-microsoft-com:office:office" xmlns:r="http://schemas.openxmlformats.org/officeDocument/2006/relationships" xmlns:m="http://schemas.openxmlformats.org/officeDocument/2006/math" xmlns:v="urn:schemas-microsoft-com:vml" xmlns:wp14="http://schemas.microsoft.com/office/word/2010/wordprocessingDrawing" xmlns:wp="http://schemas.openxmlformats.org/drawingml/2006/wordprocessingDrawing" xmlns:w10="urn:schemas-microsoft-com:office:word" xmlns:w="http://schemas.openxmlformats.org/wordprocessingml/2006/main" xmlns:w14="http://schemas.microsoft.com/office/word/2010/wordml" xmlns:w15="http://schemas.microsoft.com/office/word/2012/wordml" xmlns:w16cex="http://schemas.microsoft.com/office/word/2018/wordml/cex" xmlns:w16cid="http://schemas.microsoft.com/office/word/2016/wordml/cid" xmlns:w16="http://schemas.microsoft.com/office/word/2018/wordml" xmlns:w16se="http://schemas.microsoft.com/office/word/2015/wordml/symex" xmlns:wpg="http://schemas.microsoft.com/office/word/2010/wordprocessingGroup" xmlns:wpi="http://schemas.microsoft.com/office/word/2010/wordprocessingInk" xmlns:wne="http://schemas.microsoft.com/office/word/2006/wordml" xmlns:wps="http://schemas.microsoft.com/office/word/2010/wordprocessingShape" mc:Ignorable="w14 w15 w16se w16cid w16 w16cex wp14">
+<w:document xmlns:wpc="http://schemas.microsoft.com/office/word/2010/wordprocessingCanvas" xmlns:cx="http://schemas.microsoft.com/office/drawing/2014/chartex" xmlns:cx1="http://schemas.microsoft.com/office/drawing/2015/9/8/chartex" xmlns:mc="http://schemas.openxmlformats.org/markup-compatibility/2006" xmlns:o="urn:schemas-microsoft-com:office:office" xmlns:r="http://schemas.openxmlformats.org/officeDocument/2006/relationships" xmlns:m="http://schemas.openxmlformats.org/officeDocument/2006/math" xmlns:v="urn:schemas-microsoft-com:vml" xmlns:wp14="http://schemas.microsoft.com/office/word/2010/wordprocessingDrawing" xmlns:wp="http://schemas.openxmlformats.org/drawingml/2006/wordprocessingDrawing" xmlns:w10="urn:schemas-microsoft-com:office:word" xmlns:w="http://schemas.openxmlformats.org/wordprocessingml/2006/main" xmlns:w14="http://schemas.microsoft.com/office/word/2010/wordml" xmlns:w15="http://schemas.microsoft.com/office/word/2012/wordml" xmlns:w16se="http://schemas.microsoft.com/office/word/2015/wordml/symex" xmlns:wpg="http://schemas.microsoft.com/office/word/2010/wordprocessingGroup" xmlns:wpi="http://schemas.microsoft.com/office/word/2010/wordprocessingInk" xmlns:wne="http://schemas.microsoft.com/office/word/2006/wordml" xmlns:wps="http://schemas.microsoft.com/office/word/2010/wordprocessingShape" mc:Ignorable="w14 w15 w16se wp14">
   <w:body>
     <w:p>
       <w:pPr>
-        <w:pStyle w:val="Ttulo"/>
+        <w:pStyle w:val="Title"/>
         <w:spacing w:line="259" w:lineRule="auto"/>
-      </w:pPr>
-      <w:r>
-        <w:rPr>
-          <w:lang w:val="pt-BR"/>
-        </w:rPr>
-        <w:t>Requisitos do V</w:t>
-      </w:r>
-      <w:r>
-        <w:rPr>
-          <w:lang w:val="pt-BR"/>
-        </w:rPr>
-        <w:t>entilador Pulmonar</w:t>
-      </w:r>
-      <w:r>
-        <w:rPr>
-          <w:lang w:val="pt-BR"/>
-        </w:rPr>
-        <w:t xml:space="preserve"> VPar</w:t>
-      </w:r>
+        <w:rPr>
+          <w:lang w:val="pt-BR"/>
+        </w:rPr>
+      </w:pPr>
+      <w:r>
+        <w:rPr>
+          <w:lang w:val="pt-BR"/>
+        </w:rPr>
+        <w:t>Diretrizes para a construção do</w:t>
+      </w:r>
+      <w:r>
+        <w:rPr>
+          <w:lang w:val="pt-BR"/>
+        </w:rPr>
+        <w:t xml:space="preserve"> </w:t>
+      </w:r>
+      <w:proofErr w:type="spellStart"/>
+      <w:r>
+        <w:rPr>
+          <w:lang w:val="pt-BR"/>
+        </w:rPr>
+        <w:t>VPar</w:t>
+      </w:r>
+      <w:proofErr w:type="spellEnd"/>
     </w:p>
     <w:p>
       <w:pPr>
@@ -59,9 +64,20 @@
         <w:rPr>
           <w:rStyle w:val="AddressChar"/>
         </w:rPr>
-        <w:t>niversidade Unigranrio</w:t>
-      </w:r>
-      <w:r>
+        <w:t xml:space="preserve">niversidade </w:t>
+      </w:r>
+      <w:proofErr w:type="spellStart"/>
+      <w:r>
+        <w:rPr>
+          <w:rStyle w:val="AddressChar"/>
+        </w:rPr>
+        <w:t>Unigranrio</w:t>
+      </w:r>
+      <w:proofErr w:type="spellEnd"/>
+      <w:r>
+        <w:rPr>
+          <w:lang w:val="pt-BR"/>
+        </w:rPr>
         <w:br/>
       </w:r>
       <w:r>
@@ -84,6 +100,9 @@
       <w:pPr>
         <w:pStyle w:val="Email"/>
         <w:spacing w:line="259" w:lineRule="auto"/>
+        <w:rPr>
+          <w:lang w:val="pt-BR"/>
+        </w:rPr>
         <w:sectPr>
           <w:headerReference w:type="even" r:id="rId7"/>
           <w:headerReference w:type="default" r:id="rId8"/>
@@ -148,7 +167,23 @@
           <w:i/>
           <w:iCs/>
         </w:rPr>
-        <w:t>This article aims to present brief information about pulmonary ventilators, some requirements for safety and performance that they have to meet, and also to present the differences between the different types of devices for pulmonary ventilation.</w:t>
+        <w:t xml:space="preserve">This article aims to present brief information about pulmonary ventilators, some requirements for safety and performance that they have to meet, </w:t>
+      </w:r>
+      <w:proofErr w:type="gramStart"/>
+      <w:r>
+        <w:rPr>
+          <w:i/>
+          <w:iCs/>
+        </w:rPr>
+        <w:t>and also</w:t>
+      </w:r>
+      <w:proofErr w:type="gramEnd"/>
+      <w:r>
+        <w:rPr>
+          <w:i/>
+          <w:iCs/>
+        </w:rPr>
+        <w:t xml:space="preserve"> to present the differences between the different types of devices for pulmonary ventilation.</w:t>
       </w:r>
     </w:p>
     <w:p>
@@ -237,7 +272,7 @@
     </w:p>
     <w:p>
       <w:pPr>
-        <w:pStyle w:val="Ttulo1"/>
+        <w:pStyle w:val="Heading1"/>
         <w:rPr>
           <w:lang w:val="pt-BR"/>
         </w:rPr>
@@ -257,7 +292,7 @@
     </w:p>
     <w:p>
       <w:pPr>
-        <w:pStyle w:val="Ttulo1"/>
+        <w:pStyle w:val="Heading1"/>
         <w:spacing w:line="259" w:lineRule="auto"/>
         <w:jc w:val="both"/>
         <w:rPr>
@@ -274,7 +309,7 @@
           <w:sz w:val="24"/>
           <w:lang w:val="pt-BR"/>
         </w:rPr>
-        <w:t>A pandemia provocada pelo vírus SARS-cov-2, impactou numerosas vidas ao redor do mundo, e as circunstâncias no Brasil não são diferentes. Devido a esta ocorrência, a demanda dos ventiladores mecânicos aumentou drasticamente em todo o mundo, e os fabricantes exibem dificuldades para atendê-las. Com isso, pessoas e empresas têm buscado soluções para atender a esta demanda, buscando o desenvolvimento de ventiladores pulmonares, seja por meio de desenvolvimento próprio, benchmarking, reengenharia, ou outros processos, para auxiliar no tratamento dos pacientes.</w:t>
+        <w:t>A pandemia provocada pelo vírus SARS-cov-2, impactou numerosas vidas ao redor do mundo, e as circunstâncias no Brasil não são diferentes. D</w:t>
       </w:r>
       <w:r>
         <w:rPr>
@@ -283,8 +318,43 @@
           <w:sz w:val="24"/>
           <w:lang w:val="pt-BR"/>
         </w:rPr>
-        <w:t xml:space="preserve"> Por mais que essa atitude seja admirável</w:t>
-      </w:r>
+        <w:t>e acordo com o ministério da saúde</w:t>
+      </w:r>
+      <w:hyperlink w:anchor="_5._Referências" w:history="1">
+        <w:r>
+          <w:rPr>
+            <w:rStyle w:val="Hyperlink"/>
+            <w:b w:val="0"/>
+            <w:kern w:val="0"/>
+            <w:sz w:val="24"/>
+            <w:vertAlign w:val="superscript"/>
+            <w:lang w:val="pt-BR"/>
+          </w:rPr>
+          <w:t>[</w:t>
+        </w:r>
+        <w:r>
+          <w:rPr>
+            <w:rStyle w:val="Hyperlink"/>
+            <w:b w:val="0"/>
+            <w:kern w:val="0"/>
+            <w:sz w:val="24"/>
+            <w:vertAlign w:val="superscript"/>
+            <w:lang w:val="pt-BR"/>
+          </w:rPr>
+          <w:t>1</w:t>
+        </w:r>
+        <w:r>
+          <w:rPr>
+            <w:rStyle w:val="Hyperlink"/>
+            <w:b w:val="0"/>
+            <w:kern w:val="0"/>
+            <w:sz w:val="24"/>
+            <w:vertAlign w:val="superscript"/>
+            <w:lang w:val="pt-BR"/>
+          </w:rPr>
+          <w:t>]</w:t>
+        </w:r>
+      </w:hyperlink>
       <w:r>
         <w:rPr>
           <w:b w:val="0"/>
@@ -292,167 +362,157 @@
           <w:sz w:val="24"/>
           <w:lang w:val="pt-BR"/>
         </w:rPr>
-        <w:t>, ventiladores pulmonares são equipamentos complexos, que são considerados produtos de alto risco, por isso necessitam seguir diretrizes de segurança e desempenho, para que assim possam dar suporte no tratamento dos pacientes.</w:t>
-      </w:r>
-    </w:p>
-    <w:p>
-      <w:pPr>
-        <w:pStyle w:val="Ttulo1"/>
-        <w:spacing w:line="259" w:lineRule="auto"/>
-        <w:jc w:val="both"/>
-        <w:rPr>
-          <w:lang w:val="pt-BR"/>
-        </w:rPr>
-      </w:pPr>
-      <w:r>
-        <w:rPr>
-          <w:lang w:val="pt-BR"/>
-        </w:rPr>
-        <w:t xml:space="preserve">2. </w:t>
-      </w:r>
-      <w:r>
-        <w:rPr>
-          <w:lang w:val="pt-BR"/>
-        </w:rPr>
-        <w:t>Referencial Teórico</w:t>
-      </w:r>
-    </w:p>
-    <w:p>
-      <w:pPr>
-        <w:rPr>
-          <w:lang w:val="pt-BR"/>
-        </w:rPr>
-      </w:pPr>
-      <w:r>
-        <w:rPr>
-          <w:lang w:val="pt-BR"/>
-        </w:rPr>
-        <w:t>A</w:t>
-      </w:r>
-      <w:r>
-        <w:rPr>
-          <w:lang w:val="pt-BR"/>
-        </w:rPr>
-        <w:t>s subseções seguintes apresentam</w:t>
-      </w:r>
-      <w:r>
-        <w:rPr>
-          <w:lang w:val="pt-BR"/>
-        </w:rPr>
-        <w:t>, respectivamente,</w:t>
-      </w:r>
-      <w:r>
-        <w:rPr>
-          <w:lang w:val="pt-BR"/>
-        </w:rPr>
-        <w:t xml:space="preserve"> conceitos relacionados </w:t>
-      </w:r>
-      <w:r>
-        <w:rPr>
-          <w:lang w:val="pt-BR"/>
-        </w:rPr>
-        <w:t xml:space="preserve">a </w:t>
-      </w:r>
-      <w:r>
-        <w:rPr>
-          <w:lang w:val="pt-BR"/>
-        </w:rPr>
-        <w:t xml:space="preserve">ventiladores pulmonares, </w:t>
-      </w:r>
-      <w:r>
-        <w:rPr>
-          <w:lang w:val="pt-BR"/>
-        </w:rPr>
-        <w:t>mecânicas ventilatórias</w:t>
-      </w:r>
-      <w:r>
-        <w:rPr>
-          <w:lang w:val="pt-BR"/>
-        </w:rPr>
-        <w:t>, modos ventilatórios</w:t>
-      </w:r>
-      <w:r>
-        <w:rPr>
-          <w:lang w:val="pt-BR"/>
-        </w:rPr>
-        <w:t xml:space="preserve"> e</w:t>
-      </w:r>
-      <w:r>
-        <w:rPr>
-          <w:lang w:val="pt-BR"/>
-        </w:rPr>
-        <w:t xml:space="preserve"> normas brasileiras aplicáveis</w:t>
-      </w:r>
-      <w:r>
-        <w:rPr>
-          <w:lang w:val="pt-BR"/>
-        </w:rPr>
-        <w:t>.</w:t>
-      </w:r>
-    </w:p>
-    <w:p>
-      <w:pPr>
-        <w:pStyle w:val="Ttulo1"/>
-        <w:spacing w:line="259" w:lineRule="auto"/>
-        <w:jc w:val="both"/>
-        <w:rPr>
-          <w:lang w:val="pt-BR"/>
-        </w:rPr>
-      </w:pPr>
-      <w:r>
-        <w:rPr>
-          <w:lang w:val="pt-BR"/>
-        </w:rPr>
-        <w:t xml:space="preserve">2.1 </w:t>
-      </w:r>
-      <w:r>
-        <w:rPr>
-          <w:lang w:val="pt-BR"/>
-        </w:rPr>
-        <w:t>Ventilador Pulmonar</w:t>
-      </w:r>
-    </w:p>
-    <w:p>
-      <w:pPr>
-        <w:pStyle w:val="Ttulo1"/>
-        <w:spacing w:line="259" w:lineRule="auto"/>
-        <w:jc w:val="both"/>
-        <w:rPr>
-          <w:rFonts w:eastAsia="Times" w:cs="Times"/>
+        <w:t xml:space="preserve"> d</w:t>
+      </w:r>
+      <w:r>
+        <w:rPr>
           <w:b w:val="0"/>
           <w:kern w:val="0"/>
           <w:sz w:val="24"/>
-          <w:szCs w:val="24"/>
-          <w:lang w:val="pt-BR"/>
-        </w:rPr>
-      </w:pPr>
-      <w:r>
-        <w:rPr>
-          <w:rFonts w:eastAsia="Times" w:cs="Times"/>
+          <w:lang w:val="pt-BR"/>
+        </w:rPr>
+        <w:t>evido a esta ocorrência, a demanda dos ventiladores mecânicos aumentou drasticamente em todo o mundo, e os fabricantes exibem dificuldades para atendê-las. Com isso, pessoas e empresas têm buscado soluções para atender a esta demanda, buscando o desenvolvimento de ventiladores pulmonares, seja por meio de desenvolvimento próprio, benchmarking, reengenharia, ou outros processos, para auxiliar no tratamento dos pacientes.</w:t>
+      </w:r>
+      <w:r>
+        <w:rPr>
           <w:b w:val="0"/>
           <w:kern w:val="0"/>
           <w:sz w:val="24"/>
-          <w:szCs w:val="24"/>
-          <w:lang w:val="pt-BR"/>
-        </w:rPr>
-        <w:t xml:space="preserve">O ventilador pulmonar é um dos equipamentos fundamentais para a conservação da vida. A circulação do oxigênio pelo corpo é essencial para o funcionamento de diversos órgãos, </w:t>
-      </w:r>
-      <w:r>
-        <w:rPr>
-          <w:rFonts w:eastAsia="Times" w:cs="Times"/>
+          <w:lang w:val="pt-BR"/>
+        </w:rPr>
+        <w:t xml:space="preserve"> Por mais que essa atitude seja admirável</w:t>
+      </w:r>
+      <w:r>
+        <w:rPr>
           <w:b w:val="0"/>
           <w:kern w:val="0"/>
           <w:sz w:val="24"/>
-          <w:szCs w:val="24"/>
+          <w:lang w:val="pt-BR"/>
+        </w:rPr>
+        <w:t>, ventiladores pulmonares são equipamentos complexos, que são considerados produtos de alto risco, por isso necessitam seguir diretrizes de segurança e desempenho, para que assim possam dar suporte no tratamento dos pacientes.</w:t>
+      </w:r>
+    </w:p>
+    <w:p>
+      <w:pPr>
+        <w:pStyle w:val="Heading1"/>
+        <w:spacing w:line="259" w:lineRule="auto"/>
+        <w:jc w:val="both"/>
+        <w:rPr>
+          <w:lang w:val="pt-BR"/>
+        </w:rPr>
+      </w:pPr>
+      <w:r>
+        <w:rPr>
+          <w:lang w:val="pt-BR"/>
+        </w:rPr>
+        <w:t xml:space="preserve">2. </w:t>
+      </w:r>
+      <w:r>
+        <w:rPr>
+          <w:lang w:val="pt-BR"/>
+        </w:rPr>
+        <w:t>Referencial Teórico</w:t>
+      </w:r>
+    </w:p>
+    <w:p>
+      <w:pPr>
+        <w:rPr>
+          <w:lang w:val="pt-BR"/>
+        </w:rPr>
+      </w:pPr>
+      <w:r>
+        <w:rPr>
+          <w:lang w:val="pt-BR"/>
+        </w:rPr>
+        <w:t>A</w:t>
+      </w:r>
+      <w:r>
+        <w:rPr>
+          <w:lang w:val="pt-BR"/>
+        </w:rPr>
+        <w:t>s subseções seguintes apresentam</w:t>
+      </w:r>
+      <w:r>
+        <w:rPr>
+          <w:lang w:val="pt-BR"/>
+        </w:rPr>
+        <w:t>, respectivamente,</w:t>
+      </w:r>
+      <w:r>
+        <w:rPr>
+          <w:lang w:val="pt-BR"/>
+        </w:rPr>
+        <w:t xml:space="preserve"> conceitos relacionados </w:t>
+      </w:r>
+      <w:r>
+        <w:rPr>
+          <w:lang w:val="pt-BR"/>
+        </w:rPr>
+        <w:t xml:space="preserve">a </w:t>
+      </w:r>
+      <w:r>
+        <w:rPr>
+          <w:lang w:val="pt-BR"/>
+        </w:rPr>
+        <w:t xml:space="preserve">ventiladores pulmonares, </w:t>
+      </w:r>
+      <w:r>
+        <w:rPr>
+          <w:lang w:val="pt-BR"/>
+        </w:rPr>
+        <w:t>mecânicas ventilatórias</w:t>
+      </w:r>
+      <w:r>
+        <w:rPr>
+          <w:lang w:val="pt-BR"/>
+        </w:rPr>
+        <w:t>, modos ventilatórios</w:t>
+      </w:r>
+      <w:r>
+        <w:rPr>
+          <w:lang w:val="pt-BR"/>
+        </w:rPr>
+        <w:t xml:space="preserve"> e</w:t>
+      </w:r>
+      <w:r>
+        <w:rPr>
+          <w:lang w:val="pt-BR"/>
+        </w:rPr>
+        <w:t xml:space="preserve"> normas brasileiras aplicáveis</w:t>
+      </w:r>
+      <w:r>
+        <w:rPr>
+          <w:lang w:val="pt-BR"/>
+        </w:rPr>
+        <w:t>.</w:t>
+      </w:r>
+    </w:p>
+    <w:p>
+      <w:pPr>
+        <w:pStyle w:val="Heading1"/>
+        <w:spacing w:line="259" w:lineRule="auto"/>
+        <w:jc w:val="both"/>
+        <w:rPr>
+          <w:lang w:val="pt-BR"/>
+        </w:rPr>
+      </w:pPr>
+      <w:r>
+        <w:rPr>
           <w:lang w:val="pt-BR"/>
         </w:rPr>
         <w:lastRenderedPageBreak/>
-        <w:t xml:space="preserve">e o ventilador pulmonar pode manter o paciente vivo durante o tempo em que ele não consegue realizar este movimento por conta própria. </w:t>
-      </w:r>
-    </w:p>
-    <w:p>
-      <w:pPr>
-        <w:pStyle w:val="Ttulo1"/>
+        <w:t xml:space="preserve">2.1 </w:t>
+      </w:r>
+      <w:r>
+        <w:rPr>
+          <w:lang w:val="pt-BR"/>
+        </w:rPr>
+        <w:t>Ventilador Pulmonar</w:t>
+      </w:r>
+    </w:p>
+    <w:p>
+      <w:pPr>
+        <w:pStyle w:val="Heading1"/>
         <w:spacing w:line="259" w:lineRule="auto"/>
         <w:jc w:val="both"/>
         <w:rPr>
@@ -473,7 +533,41 @@
           <w:szCs w:val="24"/>
           <w:lang w:val="pt-BR"/>
         </w:rPr>
-        <w:t xml:space="preserve">O ventilador pulmonar requer alimentação de gases (ar comprimido, oxigênio) e alimentação elétrica, e num caso emergencial ele pode funcionar com apenas um dos gases. Em alguns equipamentos de transporte normalmente eles são alimentados apenas com oxigênio e fazem a mistura do </w:t>
+        <w:t xml:space="preserve">Segundo </w:t>
+      </w:r>
+      <w:r>
+        <w:rPr>
+          <w:b w:val="0"/>
+          <w:bCs/>
+          <w:sz w:val="24"/>
+          <w:szCs w:val="24"/>
+          <w:lang w:val="pt-BR"/>
+        </w:rPr>
+        <w:t>Wallace, Arturo no site da BBC News Brasil</w:t>
+      </w:r>
+      <w:hyperlink w:anchor="_5._Referências" w:history="1">
+        <w:r>
+          <w:rPr>
+            <w:rStyle w:val="Hyperlink"/>
+            <w:b w:val="0"/>
+            <w:bCs/>
+            <w:sz w:val="24"/>
+            <w:szCs w:val="24"/>
+            <w:vertAlign w:val="superscript"/>
+            <w:lang w:val="pt-BR"/>
+          </w:rPr>
+          <w:t>[2]</w:t>
+        </w:r>
+      </w:hyperlink>
+      <w:r>
+        <w:rPr>
+          <w:b w:val="0"/>
+          <w:bCs/>
+          <w:sz w:val="24"/>
+          <w:szCs w:val="24"/>
+          <w:lang w:val="pt-BR"/>
+        </w:rPr>
+        <w:t>, o</w:t>
       </w:r>
       <w:r>
         <w:rPr>
@@ -484,9 +578,14 @@
           <w:szCs w:val="24"/>
           <w:lang w:val="pt-BR"/>
         </w:rPr>
-        <w:t>mesmo</w:t>
-      </w:r>
-      <w:r>
+        <w:t>s respiradores são necessários, pois estima-se que aproximadamente 5% dos pacientes com covid-19 acabem sofrendo a chamada síndrome do desconforto respiratório agudo (SDRA).</w:t>
+      </w:r>
+    </w:p>
+    <w:p>
+      <w:pPr>
+        <w:pStyle w:val="Heading1"/>
+        <w:spacing w:line="259" w:lineRule="auto"/>
+        <w:jc w:val="both"/>
         <w:rPr>
           <w:rFonts w:eastAsia="Times" w:cs="Times"/>
           <w:b w:val="0"/>
@@ -495,8 +594,7 @@
           <w:szCs w:val="24"/>
           <w:lang w:val="pt-BR"/>
         </w:rPr>
-        <w:t xml:space="preserve"> em um cilindro com o ar ambiente para poder entregar uma mistura gasosa com concentração inferior a 100% de </w:t>
-      </w:r>
+      </w:pPr>
       <w:r>
         <w:rPr>
           <w:rFonts w:eastAsia="Times" w:cs="Times"/>
@@ -506,7 +604,7 @@
           <w:szCs w:val="24"/>
           <w:lang w:val="pt-BR"/>
         </w:rPr>
-        <w:t xml:space="preserve">O2. </w:t>
+        <w:t>O ventilador pulmonar é um dos equipamentos fundamentais para a conservação da vida</w:t>
       </w:r>
       <w:r>
         <w:rPr>
@@ -517,9 +615,14 @@
           <w:szCs w:val="24"/>
           <w:lang w:val="pt-BR"/>
         </w:rPr>
-        <w:t>Esse equipamento médico-assistencial possui três tipos: ciclados a pressão, a volume e a tempo</w:t>
-      </w:r>
-      <w:r>
+        <w:t xml:space="preserve">. A circulação do oxigênio pelo corpo é essencial para o funcionamento de diversos órgãos, e o ventilador pulmonar pode manter o paciente vivo durante o tempo em que ele não consegue realizar este movimento por conta própria. </w:t>
+      </w:r>
+    </w:p>
+    <w:p>
+      <w:pPr>
+        <w:pStyle w:val="Heading1"/>
+        <w:spacing w:line="259" w:lineRule="auto"/>
+        <w:jc w:val="both"/>
         <w:rPr>
           <w:rFonts w:eastAsia="Times" w:cs="Times"/>
           <w:b w:val="0"/>
@@ -528,6 +631,95 @@
           <w:szCs w:val="24"/>
           <w:lang w:val="pt-BR"/>
         </w:rPr>
+      </w:pPr>
+      <w:r>
+        <w:rPr>
+          <w:rFonts w:eastAsia="Times" w:cs="Times"/>
+          <w:b w:val="0"/>
+          <w:kern w:val="0"/>
+          <w:sz w:val="24"/>
+          <w:szCs w:val="24"/>
+          <w:lang w:val="pt-BR"/>
+        </w:rPr>
+        <w:t xml:space="preserve">O ventilador pulmonar requer alimentação de gases (ar comprimido, oxigênio) e alimentação elétrica, e num caso emergencial ele pode funcionar com apenas um dos gases. Em alguns equipamentos de transporte normalmente eles são alimentados apenas com oxigênio e fazem a mistura do </w:t>
+      </w:r>
+      <w:r>
+        <w:rPr>
+          <w:rFonts w:eastAsia="Times" w:cs="Times"/>
+          <w:b w:val="0"/>
+          <w:kern w:val="0"/>
+          <w:sz w:val="24"/>
+          <w:szCs w:val="24"/>
+          <w:lang w:val="pt-BR"/>
+        </w:rPr>
+        <w:t>mesmo</w:t>
+      </w:r>
+      <w:r>
+        <w:rPr>
+          <w:rFonts w:eastAsia="Times" w:cs="Times"/>
+          <w:b w:val="0"/>
+          <w:kern w:val="0"/>
+          <w:sz w:val="24"/>
+          <w:szCs w:val="24"/>
+          <w:lang w:val="pt-BR"/>
+        </w:rPr>
+        <w:t xml:space="preserve"> em um cilindro com o ar ambiente para poder entregar uma mistura gasosa com concentração inferior a 100% de </w:t>
+      </w:r>
+      <w:r>
+        <w:rPr>
+          <w:rFonts w:eastAsia="Times" w:cs="Times"/>
+          <w:b w:val="0"/>
+          <w:kern w:val="0"/>
+          <w:sz w:val="24"/>
+          <w:szCs w:val="24"/>
+          <w:lang w:val="pt-BR"/>
+        </w:rPr>
+        <w:t xml:space="preserve">O2. </w:t>
+      </w:r>
+      <w:r>
+        <w:rPr>
+          <w:rFonts w:eastAsia="Times" w:cs="Times"/>
+          <w:b w:val="0"/>
+          <w:kern w:val="0"/>
+          <w:sz w:val="24"/>
+          <w:szCs w:val="24"/>
+          <w:lang w:val="pt-BR"/>
+        </w:rPr>
+        <w:t xml:space="preserve">Esse equipamento médico-assistencial possui três tipos: </w:t>
+      </w:r>
+      <w:proofErr w:type="spellStart"/>
+      <w:r>
+        <w:rPr>
+          <w:rFonts w:eastAsia="Times" w:cs="Times"/>
+          <w:b w:val="0"/>
+          <w:kern w:val="0"/>
+          <w:sz w:val="24"/>
+          <w:szCs w:val="24"/>
+          <w:lang w:val="pt-BR"/>
+        </w:rPr>
+        <w:t>ciclados</w:t>
+      </w:r>
+      <w:proofErr w:type="spellEnd"/>
+      <w:r>
+        <w:rPr>
+          <w:rFonts w:eastAsia="Times" w:cs="Times"/>
+          <w:b w:val="0"/>
+          <w:kern w:val="0"/>
+          <w:sz w:val="24"/>
+          <w:szCs w:val="24"/>
+          <w:lang w:val="pt-BR"/>
+        </w:rPr>
+        <w:t xml:space="preserve"> a pressão, a volume e a tempo</w:t>
+      </w:r>
+      <w:r>
+        <w:rPr>
+          <w:rFonts w:eastAsia="Times" w:cs="Times"/>
+          <w:b w:val="0"/>
+          <w:kern w:val="0"/>
+          <w:sz w:val="24"/>
+          <w:szCs w:val="24"/>
+          <w:lang w:val="pt-BR"/>
+        </w:rPr>
         <w:t>.</w:t>
       </w:r>
     </w:p>
@@ -538,6 +730,7 @@
           <w:lang w:val="pt-BR"/>
         </w:rPr>
       </w:pPr>
+      <w:proofErr w:type="spellStart"/>
       <w:r>
         <w:rPr>
           <w:rFonts w:eastAsia="Times"/>
@@ -545,58 +738,9 @@
           <w:bCs/>
           <w:lang w:val="pt-BR"/>
         </w:rPr>
-        <w:t>Ciclados a pressão</w:t>
-      </w:r>
-      <w:r>
-        <w:rPr>
-          <w:rFonts w:eastAsia="Times"/>
-          <w:lang w:val="pt-BR"/>
-        </w:rPr>
-        <w:t>: o aparelho vai administrar uma mistura gasosa e vai fazer a inspiração assim que a pressão pulmonar atingiu o valor qu</w:t>
-      </w:r>
-      <w:r>
-        <w:rPr>
-          <w:rFonts w:eastAsia="Times"/>
-          <w:lang w:val="pt-BR"/>
-        </w:rPr>
-        <w:t>e</w:t>
-      </w:r>
-      <w:r>
-        <w:rPr>
-          <w:rFonts w:eastAsia="Times"/>
-          <w:lang w:val="pt-BR"/>
-        </w:rPr>
-        <w:t xml:space="preserve"> foi pré-ajustado</w:t>
-      </w:r>
-      <w:r>
-        <w:rPr>
-          <w:rFonts w:eastAsia="Times"/>
-          <w:lang w:val="pt-BR"/>
-        </w:rPr>
-        <w:t>.</w:t>
-      </w:r>
-      <w:r>
-        <w:rPr>
-          <w:rFonts w:eastAsia="Times"/>
-          <w:lang w:val="pt-BR"/>
-        </w:rPr>
-        <w:t xml:space="preserve"> Esse modo inclui ventilação com controle de pressão (VCP), ventilação com apoio de pressão (VSP) e diversas outras modalidades </w:t>
-      </w:r>
-      <w:r>
-        <w:rPr>
-          <w:rFonts w:eastAsia="Times"/>
-          <w:lang w:val="pt-BR"/>
-        </w:rPr>
-        <w:t>não invasivas.</w:t>
-      </w:r>
-    </w:p>
-    <w:p>
-      <w:pPr>
-        <w:rPr>
-          <w:rFonts w:eastAsia="Times"/>
-          <w:lang w:val="pt-BR"/>
-        </w:rPr>
-      </w:pPr>
+        <w:t>Ciclados</w:t>
+      </w:r>
+      <w:proofErr w:type="spellEnd"/>
       <w:r>
         <w:rPr>
           <w:rFonts w:eastAsia="Times"/>
@@ -604,100 +748,59 @@
           <w:bCs/>
           <w:lang w:val="pt-BR"/>
         </w:rPr>
-        <w:t>Ciclados a volume</w:t>
+        <w:t xml:space="preserve"> a pressão</w:t>
       </w:r>
       <w:r>
         <w:rPr>
           <w:rFonts w:eastAsia="Times"/>
           <w:lang w:val="pt-BR"/>
         </w:rPr>
-        <w:t>:</w:t>
+        <w:t>: o aparelho vai administrar uma mistura gasosa e vai fazer a inspiração assim que a pressão pulmonar atingiu o valor qu</w:t>
       </w:r>
       <w:r>
         <w:rPr>
           <w:rFonts w:eastAsia="Times"/>
           <w:lang w:val="pt-BR"/>
         </w:rPr>
-        <w:t xml:space="preserve"> dispensa um volume p</w:t>
+        <w:t>e</w:t>
       </w:r>
       <w:r>
         <w:rPr>
           <w:rFonts w:eastAsia="Times"/>
           <w:lang w:val="pt-BR"/>
         </w:rPr>
-        <w:t>a</w:t>
+        <w:t xml:space="preserve"> foi pré-ajustado</w:t>
       </w:r>
       <w:r>
         <w:rPr>
           <w:rFonts w:eastAsia="Times"/>
           <w:lang w:val="pt-BR"/>
         </w:rPr>
-        <w:t>ra o paciente</w:t>
+        <w:t>.</w:t>
       </w:r>
       <w:r>
         <w:rPr>
           <w:rFonts w:eastAsia="Times"/>
           <w:lang w:val="pt-BR"/>
         </w:rPr>
-        <w:t>,</w:t>
+        <w:t xml:space="preserve"> Esse modo inclui ventilação com controle de pressão (VCP), ventilação com apoio de pressão (VSP) e diversas outras modalidades </w:t>
       </w:r>
       <w:r>
         <w:rPr>
           <w:rFonts w:eastAsia="Times"/>
           <w:lang w:val="pt-BR"/>
         </w:rPr>
-        <w:t xml:space="preserve"> e a pressão resultante no pulmão do </w:t>
-      </w:r>
-      <w:r>
+        <w:t>não invasivas.</w:t>
+      </w:r>
+    </w:p>
+    <w:p>
+      <w:pPr>
         <w:rPr>
           <w:rFonts w:eastAsia="Times"/>
           <w:lang w:val="pt-BR"/>
         </w:rPr>
-        <w:t>mesmo,</w:t>
-      </w:r>
-      <w:r>
-        <w:rPr>
-          <w:rFonts w:eastAsia="Times"/>
-          <w:lang w:val="pt-BR"/>
-        </w:rPr>
-        <w:t xml:space="preserve"> será decorrente deste volume, principalmente da complacência pulmonar</w:t>
-      </w:r>
-      <w:r>
-        <w:rPr>
-          <w:rFonts w:eastAsia="Times"/>
-          <w:lang w:val="pt-BR"/>
-        </w:rPr>
-        <w:t>,</w:t>
-      </w:r>
-      <w:r>
-        <w:rPr>
-          <w:rFonts w:eastAsia="Times"/>
-          <w:lang w:val="pt-BR"/>
-        </w:rPr>
-        <w:t xml:space="preserve"> que indica quanto o pulmão vai deformar para um dado acréscimo de pressão</w:t>
-      </w:r>
-      <w:r>
-        <w:rPr>
-          <w:rFonts w:eastAsia="Times"/>
-          <w:lang w:val="pt-BR"/>
-        </w:rPr>
-        <w:t>.</w:t>
-      </w:r>
-      <w:r>
-        <w:rPr>
-          <w:rFonts w:eastAsia="Times"/>
-          <w:lang w:val="pt-BR"/>
-        </w:rPr>
-        <w:t xml:space="preserve"> A ventilação ciclada a volume é o meio mais simples e mais eficaz para fornecer ventilação mecânica total.</w:t>
-      </w:r>
-    </w:p>
-    <w:p>
-      <w:pPr>
-        <w:rPr>
-          <w:rFonts w:eastAsia="Times"/>
-          <w:lang w:val="pt-BR"/>
-        </w:rPr>
-      </w:pPr>
+      </w:pPr>
+      <w:proofErr w:type="spellStart"/>
       <w:r>
         <w:rPr>
           <w:rFonts w:eastAsia="Times"/>
@@ -705,11 +808,21 @@
           <w:bCs/>
           <w:lang w:val="pt-BR"/>
         </w:rPr>
-        <w:t>Ciclados a tempo</w:t>
-      </w:r>
+        <w:t>Ciclados</w:t>
+      </w:r>
+      <w:proofErr w:type="spellEnd"/>
       <w:r>
         <w:rPr>
           <w:rFonts w:eastAsia="Times"/>
+          <w:b/>
+          <w:bCs/>
+          <w:lang w:val="pt-BR"/>
+        </w:rPr>
+        <w:t xml:space="preserve"> a volume</w:t>
+      </w:r>
+      <w:r>
+        <w:rPr>
+          <w:rFonts w:eastAsia="Times"/>
           <w:lang w:val="pt-BR"/>
         </w:rPr>
         <w:t>:</w:t>
@@ -719,6 +832,134 @@
           <w:rFonts w:eastAsia="Times"/>
           <w:lang w:val="pt-BR"/>
         </w:rPr>
+        <w:t xml:space="preserve"> dispensa um volume p</w:t>
+      </w:r>
+      <w:r>
+        <w:rPr>
+          <w:rFonts w:eastAsia="Times"/>
+          <w:lang w:val="pt-BR"/>
+        </w:rPr>
+        <w:t>a</w:t>
+      </w:r>
+      <w:r>
+        <w:rPr>
+          <w:rFonts w:eastAsia="Times"/>
+          <w:lang w:val="pt-BR"/>
+        </w:rPr>
+        <w:t>ra o paciente</w:t>
+      </w:r>
+      <w:r>
+        <w:rPr>
+          <w:rFonts w:eastAsia="Times"/>
+          <w:lang w:val="pt-BR"/>
+        </w:rPr>
+        <w:t>,</w:t>
+      </w:r>
+      <w:r>
+        <w:rPr>
+          <w:rFonts w:eastAsia="Times"/>
+          <w:lang w:val="pt-BR"/>
+        </w:rPr>
+        <w:t xml:space="preserve"> e a pressão resultante no pulmão do </w:t>
+      </w:r>
+      <w:r>
+        <w:rPr>
+          <w:rFonts w:eastAsia="Times"/>
+          <w:lang w:val="pt-BR"/>
+        </w:rPr>
+        <w:t>mesmo,</w:t>
+      </w:r>
+      <w:r>
+        <w:rPr>
+          <w:rFonts w:eastAsia="Times"/>
+          <w:lang w:val="pt-BR"/>
+        </w:rPr>
+        <w:t xml:space="preserve"> será decorrente deste volume, principalmente da complacência pulmonar</w:t>
+      </w:r>
+      <w:r>
+        <w:rPr>
+          <w:rFonts w:eastAsia="Times"/>
+          <w:lang w:val="pt-BR"/>
+        </w:rPr>
+        <w:t>,</w:t>
+      </w:r>
+      <w:r>
+        <w:rPr>
+          <w:rFonts w:eastAsia="Times"/>
+          <w:lang w:val="pt-BR"/>
+        </w:rPr>
+        <w:t xml:space="preserve"> que indica quanto o pulmão vai deformar para um dado acréscimo de pressão</w:t>
+      </w:r>
+      <w:r>
+        <w:rPr>
+          <w:rFonts w:eastAsia="Times"/>
+          <w:lang w:val="pt-BR"/>
+        </w:rPr>
+        <w:t>.</w:t>
+      </w:r>
+      <w:r>
+        <w:rPr>
+          <w:rFonts w:eastAsia="Times"/>
+          <w:lang w:val="pt-BR"/>
+        </w:rPr>
+        <w:t xml:space="preserve"> A ventilação </w:t>
+      </w:r>
+      <w:proofErr w:type="spellStart"/>
+      <w:r>
+        <w:rPr>
+          <w:rFonts w:eastAsia="Times"/>
+          <w:lang w:val="pt-BR"/>
+        </w:rPr>
+        <w:t>ciclada</w:t>
+      </w:r>
+      <w:proofErr w:type="spellEnd"/>
+      <w:r>
+        <w:rPr>
+          <w:rFonts w:eastAsia="Times"/>
+          <w:lang w:val="pt-BR"/>
+        </w:rPr>
+        <w:t xml:space="preserve"> a volume é o meio mais simples e mais eficaz para fornecer ventilação mecânica total.</w:t>
+      </w:r>
+    </w:p>
+    <w:p>
+      <w:pPr>
+        <w:rPr>
+          <w:rFonts w:eastAsia="Times"/>
+          <w:lang w:val="pt-BR"/>
+        </w:rPr>
+      </w:pPr>
+      <w:proofErr w:type="spellStart"/>
+      <w:r>
+        <w:rPr>
+          <w:rFonts w:eastAsia="Times"/>
+          <w:b/>
+          <w:bCs/>
+          <w:lang w:val="pt-BR"/>
+        </w:rPr>
+        <w:t>Ciclados</w:t>
+      </w:r>
+      <w:proofErr w:type="spellEnd"/>
+      <w:r>
+        <w:rPr>
+          <w:rFonts w:eastAsia="Times"/>
+          <w:b/>
+          <w:bCs/>
+          <w:lang w:val="pt-BR"/>
+        </w:rPr>
+        <w:t xml:space="preserve"> a tempo</w:t>
+      </w:r>
+      <w:r>
+        <w:rPr>
+          <w:rFonts w:eastAsia="Times"/>
+          <w:lang w:val="pt-BR"/>
+        </w:rPr>
+        <w:t>:</w:t>
+      </w:r>
+      <w:r>
+        <w:rPr>
+          <w:rFonts w:eastAsia="Times"/>
+          <w:lang w:val="pt-BR"/>
+        </w:rPr>
         <w:t xml:space="preserve"> é ajustado um fluxo em função do peso do paciente (normalmente paciente de menor peso) e com esse </w:t>
       </w:r>
       <w:r>
@@ -746,7 +987,7 @@
     </w:p>
     <w:p>
       <w:pPr>
-        <w:pStyle w:val="Ttulo1"/>
+        <w:pStyle w:val="Heading1"/>
         <w:spacing w:line="259" w:lineRule="auto"/>
         <w:jc w:val="both"/>
         <w:rPr>
@@ -888,7 +1129,7 @@
     </w:p>
     <w:p>
       <w:pPr>
-        <w:pStyle w:val="Ttulo1"/>
+        <w:pStyle w:val="Heading1"/>
         <w:spacing w:line="259" w:lineRule="auto"/>
         <w:jc w:val="both"/>
         <w:rPr>
@@ -899,6 +1140,7 @@
         <w:rPr>
           <w:lang w:val="pt-BR"/>
         </w:rPr>
+        <w:lastRenderedPageBreak/>
         <w:t>2.</w:t>
       </w:r>
       <w:r>
@@ -922,7 +1164,7 @@
     </w:p>
     <w:p>
       <w:pPr>
-        <w:pStyle w:val="Ttulo1"/>
+        <w:pStyle w:val="Heading1"/>
         <w:spacing w:line="259" w:lineRule="auto"/>
         <w:jc w:val="both"/>
         <w:rPr>
@@ -1054,7 +1296,6 @@
           <w:bCs/>
           <w:bdr w:val="none" w:sz="0" w:space="0" w:color="auto" w:frame="1"/>
         </w:rPr>
-        <w:lastRenderedPageBreak/>
         <w:t>Ventilação com Pressão Controlada (PCV)</w:t>
       </w:r>
       <w:r>
@@ -1090,7 +1331,23 @@
           <w:rFonts w:ascii="Times" w:hAnsi="Times" w:cs="Times"/>
           <w:bdr w:val="none" w:sz="0" w:space="0" w:color="auto" w:frame="1"/>
         </w:rPr>
-        <w:t xml:space="preserve"> a pressão limitada durante toda fase inspiratória, sendo ciclado a tempo.</w:t>
+        <w:t xml:space="preserve"> a pressão limitada durante toda fase inspiratória, sendo </w:t>
+      </w:r>
+      <w:proofErr w:type="spellStart"/>
+      <w:r>
+        <w:rPr>
+          <w:rFonts w:ascii="Times" w:hAnsi="Times" w:cs="Times"/>
+          <w:bdr w:val="none" w:sz="0" w:space="0" w:color="auto" w:frame="1"/>
+        </w:rPr>
+        <w:t>ciclado</w:t>
+      </w:r>
+      <w:proofErr w:type="spellEnd"/>
+      <w:r>
+        <w:rPr>
+          <w:rFonts w:ascii="Times" w:hAnsi="Times" w:cs="Times"/>
+          <w:bdr w:val="none" w:sz="0" w:space="0" w:color="auto" w:frame="1"/>
+        </w:rPr>
+        <w:t xml:space="preserve"> a tempo.</w:t>
       </w:r>
       <w:r>
         <w:rPr>
@@ -1242,7 +1499,23 @@
           <w:rFonts w:ascii="Times" w:hAnsi="Times" w:cs="Times"/>
           <w:bdr w:val="none" w:sz="0" w:space="0" w:color="auto" w:frame="1"/>
         </w:rPr>
-        <w:t xml:space="preserve"> pressão durante a fase inspiratória, sendo ciclado quando o fluxo inspiratório cai, geralmente, a 25% do Pico de Fluxo Inspiratório. O volume corrente depende do esforço inspiratório do paciente e das condições da mecânica respiratória do pulmão e da parede torácica.</w:t>
+        <w:t xml:space="preserve"> pressão durante a fase inspiratória, sendo </w:t>
+      </w:r>
+      <w:proofErr w:type="spellStart"/>
+      <w:r>
+        <w:rPr>
+          <w:rFonts w:ascii="Times" w:hAnsi="Times" w:cs="Times"/>
+          <w:bdr w:val="none" w:sz="0" w:space="0" w:color="auto" w:frame="1"/>
+        </w:rPr>
+        <w:t>ciclado</w:t>
+      </w:r>
+      <w:proofErr w:type="spellEnd"/>
+      <w:r>
+        <w:rPr>
+          <w:rFonts w:ascii="Times" w:hAnsi="Times" w:cs="Times"/>
+          <w:bdr w:val="none" w:sz="0" w:space="0" w:color="auto" w:frame="1"/>
+        </w:rPr>
+        <w:t xml:space="preserve"> quando o fluxo inspiratório cai, geralmente, a 25% do Pico de Fluxo Inspiratório. O volume corrente depende do esforço inspiratório do paciente e das condições da mecânica respiratória do pulmão e da parede torácica.</w:t>
       </w:r>
     </w:p>
     <w:p>
@@ -1288,7 +1561,7 @@
     </w:p>
     <w:p>
       <w:pPr>
-        <w:pStyle w:val="Ttulo1"/>
+        <w:pStyle w:val="Heading1"/>
         <w:spacing w:line="259" w:lineRule="auto"/>
         <w:jc w:val="both"/>
         <w:rPr>
@@ -1371,6 +1644,7 @@
           <w:noProof/>
           <w:lang w:val="pt-BR"/>
         </w:rPr>
+        <w:lastRenderedPageBreak/>
         <w:drawing>
           <wp:inline distT="0" distB="0" distL="0" distR="0" wp14:anchorId="1BC8611D" wp14:editId="7BB78EAD">
             <wp:extent cx="5838825" cy="4438650"/>
@@ -1426,7 +1700,7 @@
     </w:p>
     <w:p>
       <w:pPr>
-        <w:pStyle w:val="Ttulo1"/>
+        <w:pStyle w:val="Heading1"/>
         <w:spacing w:line="259" w:lineRule="auto"/>
         <w:rPr>
           <w:lang w:val="pt-BR"/>
@@ -1437,7 +1711,6 @@
           <w:noProof/>
           <w:lang w:val="pt-BR"/>
         </w:rPr>
-        <w:lastRenderedPageBreak/>
         <w:drawing>
           <wp:inline distT="0" distB="0" distL="0" distR="0" wp14:anchorId="1F41DF9C" wp14:editId="537E7956">
             <wp:extent cx="5810250" cy="1104900"/>
@@ -1513,7 +1786,7 @@
     </w:p>
     <w:p>
       <w:pPr>
-        <w:pStyle w:val="Ttulo1"/>
+        <w:pStyle w:val="Heading1"/>
         <w:spacing w:line="259" w:lineRule="auto"/>
         <w:rPr>
           <w:lang w:val="pt-BR"/>
@@ -1537,24 +1810,40 @@
         </w:rPr>
         <w:t xml:space="preserve"> </w:t>
       </w:r>
+      <w:proofErr w:type="spellStart"/>
       <w:r>
         <w:rPr>
           <w:lang w:val="pt-BR"/>
         </w:rPr>
         <w:t>VPAr</w:t>
       </w:r>
-    </w:p>
-    <w:p>
-      <w:pPr>
-        <w:rPr>
-          <w:lang w:val="pt-BR"/>
-        </w:rPr>
-      </w:pPr>
-      <w:r>
-        <w:rPr>
-          <w:lang w:val="pt-BR"/>
-        </w:rPr>
-        <w:t xml:space="preserve">Existem variados tipos de ventiladores pulmonares, como ventiladores para emergência/transporte, ventiladores para apneia do sono, ventiladores para cuidados críticos, etc. Todavia, nem todos estes tipos de respiradores podem ser utilizados no tratamento dos pacientes que foram diagnosticados com COVID-19, </w:t>
+      <w:proofErr w:type="spellEnd"/>
+    </w:p>
+    <w:p>
+      <w:pPr>
+        <w:rPr>
+          <w:lang w:val="pt-BR"/>
+        </w:rPr>
+      </w:pPr>
+      <w:r>
+        <w:rPr>
+          <w:lang w:val="pt-BR"/>
+        </w:rPr>
+        <w:t xml:space="preserve">Existem variados tipos de ventiladores pulmonares, como ventiladores para emergência/transporte, ventiladores para apneia do sono, ventiladores para cuidados críticos, </w:t>
+      </w:r>
+      <w:proofErr w:type="gramStart"/>
+      <w:r>
+        <w:rPr>
+          <w:lang w:val="pt-BR"/>
+        </w:rPr>
+        <w:t>etc.</w:t>
+      </w:r>
+      <w:proofErr w:type="gramEnd"/>
+      <w:r>
+        <w:rPr>
+          <w:lang w:val="pt-BR"/>
+        </w:rPr>
+        <w:t xml:space="preserve"> Todavia, nem todos estes tipos de respiradores podem ser utilizados no tratamento dos pacientes que foram diagnosticados com COVID-19, </w:t>
       </w:r>
       <w:r>
         <w:rPr>
@@ -1620,17 +1909,121 @@
     <w:p>
       <w:pPr>
         <w:rPr>
-          <w:rFonts w:eastAsia="Times" w:cs="Times"/>
-          <w:szCs w:val="24"/>
-          <w:lang w:val="pt-BR"/>
-        </w:rPr>
-      </w:pPr>
-      <w:r>
-        <w:rPr>
-          <w:rFonts w:eastAsia="Times" w:cs="Times"/>
-          <w:szCs w:val="24"/>
-          <w:lang w:val="pt-BR"/>
-        </w:rPr>
+          <w:lang w:val="pt-BR"/>
+        </w:rPr>
+      </w:pPr>
+      <w:proofErr w:type="spellStart"/>
+      <w:r>
+        <w:rPr>
+          <w:lang w:val="pt-BR"/>
+        </w:rPr>
+        <w:t>Elicitamos</w:t>
+      </w:r>
+      <w:proofErr w:type="spellEnd"/>
+      <w:r>
+        <w:rPr>
+          <w:lang w:val="pt-BR"/>
+        </w:rPr>
+        <w:t xml:space="preserve"> os requisitos nos baseando nos documentos: ABNT PR 1003:2020</w:t>
+      </w:r>
+      <w:hyperlink w:anchor="_5._Referências" w:history="1">
+        <w:r>
+          <w:rPr>
+            <w:rStyle w:val="Hyperlink"/>
+            <w:vertAlign w:val="superscript"/>
+            <w:lang w:val="pt-BR"/>
+          </w:rPr>
+          <w:t>[3]</w:t>
+        </w:r>
+      </w:hyperlink>
+      <w:r>
+        <w:rPr>
+          <w:lang w:val="pt-BR"/>
+        </w:rPr>
+        <w:t>, ABNT NBR IEC 60601-1-2:2017</w:t>
+      </w:r>
+      <w:hyperlink w:anchor="_5._Referências" w:history="1">
+        <w:r>
+          <w:rPr>
+            <w:rStyle w:val="Hyperlink"/>
+            <w:vertAlign w:val="superscript"/>
+            <w:lang w:val="pt-BR"/>
+          </w:rPr>
+          <w:t>[4]</w:t>
+        </w:r>
+      </w:hyperlink>
+      <w:r>
+        <w:rPr>
+          <w:lang w:val="pt-BR"/>
+        </w:rPr>
+        <w:t>, ABNT NBR IEC 60601-1-6:2011</w:t>
+      </w:r>
+      <w:hyperlink w:anchor="_5._Referências" w:history="1">
+        <w:r>
+          <w:rPr>
+            <w:rStyle w:val="Hyperlink"/>
+            <w:vertAlign w:val="superscript"/>
+            <w:lang w:val="pt-BR"/>
+          </w:rPr>
+          <w:t>[5]</w:t>
+        </w:r>
+      </w:hyperlink>
+      <w:r>
+        <w:rPr>
+          <w:lang w:val="pt-BR"/>
+        </w:rPr>
+        <w:t>, ABNT NBR IEC 60601-1-8:2010 – Emenda 1:2014</w:t>
+      </w:r>
+      <w:hyperlink w:anchor="_5._Referências" w:history="1">
+        <w:r>
+          <w:rPr>
+            <w:rStyle w:val="Hyperlink"/>
+            <w:vertAlign w:val="superscript"/>
+            <w:lang w:val="pt-BR"/>
+          </w:rPr>
+          <w:t>[6]</w:t>
+        </w:r>
+      </w:hyperlink>
+      <w:r>
+        <w:rPr>
+          <w:lang w:val="pt-BR"/>
+        </w:rPr>
+        <w:t>, ABNT NBR ISO 14971:2009</w:t>
+      </w:r>
+      <w:hyperlink w:anchor="_5._Referências" w:history="1">
+        <w:r>
+          <w:rPr>
+            <w:rStyle w:val="Hyperlink"/>
+            <w:vertAlign w:val="superscript"/>
+            <w:lang w:val="pt-BR"/>
+          </w:rPr>
+          <w:t>[7]</w:t>
+        </w:r>
+      </w:hyperlink>
+      <w:r>
+        <w:rPr>
+          <w:lang w:val="pt-BR"/>
+        </w:rPr>
+        <w:t>.</w:t>
+      </w:r>
+      <w:bookmarkStart w:id="1" w:name="_GoBack"/>
+      <w:bookmarkEnd w:id="1"/>
+    </w:p>
+    <w:p>
+      <w:pPr>
+        <w:rPr>
+          <w:rFonts w:eastAsia="Times" w:cs="Times"/>
+          <w:szCs w:val="24"/>
+          <w:lang w:val="pt-BR"/>
+        </w:rPr>
+      </w:pPr>
+      <w:r>
+        <w:rPr>
+          <w:rFonts w:eastAsia="Times" w:cs="Times"/>
+          <w:szCs w:val="24"/>
+          <w:lang w:val="pt-BR"/>
+        </w:rPr>
+        <w:lastRenderedPageBreak/>
         <w:t>Logo abaixo</w:t>
       </w:r>
       <w:r>
@@ -1796,7 +2189,7 @@
     </w:p>
     <w:p>
       <w:pPr>
-        <w:pStyle w:val="PargrafodaLista"/>
+        <w:pStyle w:val="ListParagraph"/>
         <w:tabs>
           <w:tab w:val="clear" w:pos="720"/>
         </w:tabs>
@@ -2025,7 +2418,25 @@
           <w:szCs w:val="24"/>
           <w:lang w:val="pt-BR"/>
         </w:rPr>
-        <w:t>Controlar a razão inspiração e expiração (Razão I:E);</w:t>
+        <w:t xml:space="preserve">Controlar a razão inspiração e expiração (Razão </w:t>
+      </w:r>
+      <w:proofErr w:type="gramStart"/>
+      <w:r>
+        <w:rPr>
+          <w:rFonts w:eastAsia="Times" w:cs="Times"/>
+          <w:szCs w:val="24"/>
+          <w:lang w:val="pt-BR"/>
+        </w:rPr>
+        <w:t>I:E</w:t>
+      </w:r>
+      <w:proofErr w:type="gramEnd"/>
+      <w:r>
+        <w:rPr>
+          <w:rFonts w:eastAsia="Times" w:cs="Times"/>
+          <w:szCs w:val="24"/>
+          <w:lang w:val="pt-BR"/>
+        </w:rPr>
+        <w:t>);</w:t>
       </w:r>
     </w:p>
     <w:p>
@@ -2049,7 +2460,6 @@
           <w:szCs w:val="24"/>
           <w:lang w:val="pt-BR"/>
         </w:rPr>
-        <w:lastRenderedPageBreak/>
         <w:t>Acionar alarmes em função de: volume inspirado/expirado, níveis de oxigênio, falta de fluxo, iniciação da respiração espontânea, controle de gases;</w:t>
       </w:r>
       <w:r>
@@ -2063,7 +2473,7 @@
     </w:p>
     <w:p>
       <w:pPr>
-        <w:pStyle w:val="Ttulo1"/>
+        <w:pStyle w:val="Heading1"/>
         <w:spacing w:line="259" w:lineRule="auto"/>
         <w:jc w:val="center"/>
         <w:rPr>
@@ -2258,6 +2668,7 @@
           <w:szCs w:val="24"/>
           <w:lang w:val="pt-BR"/>
         </w:rPr>
+        <w:lastRenderedPageBreak/>
         <w:t>Controlar umidificação;</w:t>
       </w:r>
     </w:p>
@@ -2420,13 +2831,15 @@
     </w:p>
     <w:p>
       <w:pPr>
-        <w:pStyle w:val="Ttulo1"/>
+        <w:pStyle w:val="Heading1"/>
         <w:spacing w:line="259" w:lineRule="auto"/>
         <w:jc w:val="both"/>
         <w:rPr>
           <w:lang w:val="pt-BR"/>
         </w:rPr>
       </w:pPr>
+      <w:bookmarkStart w:id="2" w:name="_4._Conclusão"/>
+      <w:bookmarkEnd w:id="2"/>
       <w:r>
         <w:rPr>
           <w:lang w:val="pt-BR"/>
@@ -2456,29 +2869,9 @@
         <w:rPr>
           <w:rFonts w:cs="Times"/>
           <w:color w:val="000000" w:themeColor="text1"/>
-        </w:rPr>
-        <w:t>O</w:t>
-      </w:r>
-      <w:r>
-        <w:rPr>
-          <w:rFonts w:cs="Times"/>
-          <w:color w:val="000000" w:themeColor="text1"/>
-        </w:rPr>
-        <w:t xml:space="preserve"> conhecimento de como funciona, assim como </w:t>
-      </w:r>
-      <w:r>
-        <w:rPr>
-          <w:rFonts w:cs="Times"/>
-          <w:color w:val="000000" w:themeColor="text1"/>
-        </w:rPr>
-        <w:t xml:space="preserve">o </w:t>
-      </w:r>
-      <w:r>
-        <w:rPr>
-          <w:rFonts w:cs="Times"/>
-          <w:color w:val="000000" w:themeColor="text1"/>
-        </w:rPr>
-        <w:t>da construção dos ventiladores pulmonares, pode levar a um aumento da produção dos mesmos, e, consequentemente, a disponibilidade desse equipamento à população, resultando em um número muito maior de pacientes salvos.</w:t>
+          <w:lang w:val="pt-BR"/>
+        </w:rPr>
+        <w:t>O conhecimento de como funciona, assim como o da construção dos ventiladores pulmonares, pode levar a um aumento da produção dos mesmos, e, consequentemente, a disponibilidade desse equipamento à população, resultando em um número muito maior de pacientes salvos.</w:t>
       </w:r>
     </w:p>
     <w:p>
@@ -2533,16 +2926,23 @@
     </w:p>
     <w:p>
       <w:pPr>
-        <w:pStyle w:val="Ttulo1"/>
-        <w:rPr>
-          <w:lang w:val="pt-BR"/>
-        </w:rPr>
-      </w:pPr>
-      <w:r>
-        <w:rPr>
-          <w:lang w:val="pt-BR"/>
-        </w:rPr>
-        <w:lastRenderedPageBreak/>
+        <w:pStyle w:val="Heading1"/>
+        <w:rPr>
+          <w:lang w:val="pt-BR"/>
+        </w:rPr>
+      </w:pPr>
+      <w:bookmarkStart w:id="3" w:name="_5._Referências"/>
+      <w:bookmarkEnd w:id="3"/>
+      <w:r>
+        <w:rPr>
+          <w:lang w:val="pt-BR"/>
+        </w:rPr>
+        <w:t xml:space="preserve">5. </w:t>
+      </w:r>
+      <w:r>
+        <w:rPr>
+          <w:lang w:val="pt-BR"/>
+        </w:rPr>
         <w:t>Refer</w:t>
       </w:r>
       <w:r>
@@ -2664,7 +3064,21 @@
         <w:rPr>
           <w:lang w:val="pt-BR"/>
         </w:rPr>
-        <w:t>. Coronavírus: como funcionam os respiradores e porque eles são chave na luta contra a COVID-19</w:t>
+        <w:t xml:space="preserve">. </w:t>
+      </w:r>
+      <w:proofErr w:type="spellStart"/>
+      <w:r>
+        <w:rPr>
+          <w:lang w:val="pt-BR"/>
+        </w:rPr>
+        <w:t>Coronavírus</w:t>
+      </w:r>
+      <w:proofErr w:type="spellEnd"/>
+      <w:r>
+        <w:rPr>
+          <w:lang w:val="pt-BR"/>
+        </w:rPr>
+        <w:t>: como funcionam os respiradores e porque eles são chave na luta contra a COVID-19</w:t>
       </w:r>
       <w:r>
         <w:rPr>
@@ -2697,83 +3111,113 @@
     <w:p>
       <w:pPr>
         <w:pStyle w:val="Reference"/>
-        <w:rPr>
-          <w:lang w:val="pt-BR"/>
-        </w:rPr>
-      </w:pPr>
-      <w:r>
-        <w:rPr>
-          <w:lang w:val="pt-BR"/>
-        </w:rPr>
+      </w:pPr>
+      <w:r>
         <w:t>[</w:t>
       </w:r>
       <w:r>
-        <w:rPr>
-          <w:lang w:val="pt-BR"/>
-        </w:rPr>
         <w:t>3</w:t>
       </w:r>
       <w:r>
-        <w:rPr>
-          <w:lang w:val="pt-BR"/>
-        </w:rPr>
         <w:t xml:space="preserve">] </w:t>
       </w:r>
       <w:r>
-        <w:rPr>
-          <w:lang w:val="pt-BR"/>
-        </w:rPr>
-        <w:t>ABNT NBR IEC 60601-1:2010 – Emenda 1:2016 – https://www.abntcatalogo.com.br/norma.aspx?ID355495</w:t>
-      </w:r>
-      <w:r>
-        <w:rPr>
-          <w:lang w:val="pt-BR"/>
-        </w:rPr>
+        <w:t xml:space="preserve">ABNT NBR IEC 60601-1:2010 – </w:t>
+      </w:r>
+      <w:proofErr w:type="spellStart"/>
+      <w:r>
+        <w:t>Emenda</w:t>
+      </w:r>
+      <w:proofErr w:type="spellEnd"/>
+      <w:r>
+        <w:t xml:space="preserve"> 1:2016 – https://www.abntcatalogo.com.br/norma.aspx?ID355495</w:t>
+      </w:r>
+      <w:r>
         <w:t xml:space="preserve"> </w:t>
       </w:r>
       <w:r>
-        <w:rPr>
-          <w:lang w:val="pt-BR"/>
-        </w:rPr>
         <w:t xml:space="preserve"> </w:t>
       </w:r>
     </w:p>
     <w:p>
       <w:pPr>
         <w:pStyle w:val="Reference"/>
-        <w:rPr>
-          <w:lang w:val="pt-BR"/>
-        </w:rPr>
-      </w:pPr>
-      <w:r>
-        <w:rPr>
-          <w:lang w:val="pt-BR"/>
-        </w:rPr>
+      </w:pPr>
+      <w:r>
         <w:t>[</w:t>
       </w:r>
       <w:r>
-        <w:rPr>
-          <w:lang w:val="pt-BR"/>
-        </w:rPr>
         <w:t>4</w:t>
       </w:r>
       <w:r>
-        <w:rPr>
-          <w:lang w:val="pt-BR"/>
-        </w:rPr>
         <w:t>]</w:t>
       </w:r>
       <w:r>
-        <w:rPr>
-          <w:lang w:val="pt-BR"/>
-        </w:rPr>
+        <w:t xml:space="preserve"> ABNT NBR IEC 60601-1-2:2017 </w:t>
+      </w:r>
+      <w:proofErr w:type="gramStart"/>
+      <w:r>
+        <w:t>–  https</w:t>
+      </w:r>
+      <w:proofErr w:type="gramEnd"/>
+      <w:r>
+        <w:t>://www.abntcatalogo.com.br/norma.aspx?ID=383029</w:t>
+      </w:r>
+    </w:p>
+    <w:p>
+      <w:pPr>
+        <w:pStyle w:val="Reference"/>
+      </w:pPr>
+      <w:r>
+        <w:t>[</w:t>
+      </w:r>
+      <w:r>
+        <w:t>5</w:t>
+      </w:r>
+      <w:r>
+        <w:t xml:space="preserve">] </w:t>
+      </w:r>
+      <w:r>
+        <w:t>ABNT NBR IEC 60601-1-6:2011 – https://www.abntcatalogo.com.br/norma.aspx?ID=307130</w:t>
+      </w:r>
+    </w:p>
+    <w:p>
+      <w:pPr>
+        <w:pStyle w:val="Reference"/>
+      </w:pPr>
+      <w:r>
         <w:t xml:space="preserve"> </w:t>
       </w:r>
       <w:r>
-        <w:rPr>
-          <w:lang w:val="pt-BR"/>
-        </w:rPr>
-        <w:t>ABNT NBR IEC 60601-1-2:2017 –  https://www.abntcatalogo.com.br/norma.aspx?ID=383029</w:t>
+        <w:t>[</w:t>
+      </w:r>
+      <w:r>
+        <w:t>6</w:t>
+      </w:r>
+      <w:r>
+        <w:t>]</w:t>
+      </w:r>
+      <w:r>
+        <w:t xml:space="preserve"> </w:t>
+      </w:r>
+      <w:r>
+        <w:t xml:space="preserve">ABNT NBR IEC 60601-1-8:2010 – </w:t>
+      </w:r>
+      <w:proofErr w:type="spellStart"/>
+      <w:r>
+        <w:t>Emenda</w:t>
+      </w:r>
+      <w:proofErr w:type="spellEnd"/>
+      <w:r>
+        <w:t xml:space="preserve"> 1:2014 </w:t>
+      </w:r>
+      <w:proofErr w:type="gramStart"/>
+      <w:r>
+        <w:t>–  https</w:t>
+      </w:r>
+      <w:proofErr w:type="gramEnd"/>
+      <w:r>
+        <w:t>://www.abntcatalogo.com.br/norma.aspx?ID=324695</w:t>
       </w:r>
     </w:p>
     <w:p>
@@ -2787,82 +3231,7 @@
         <w:rPr>
           <w:lang w:val="pt-BR"/>
         </w:rPr>
-        <w:t>[</w:t>
-      </w:r>
-      <w:r>
-        <w:rPr>
-          <w:lang w:val="pt-BR"/>
-        </w:rPr>
-        <w:t>5</w:t>
-      </w:r>
-      <w:r>
-        <w:rPr>
-          <w:lang w:val="pt-BR"/>
-        </w:rPr>
-        <w:t xml:space="preserve">] </w:t>
-      </w:r>
-      <w:r>
-        <w:rPr>
-          <w:lang w:val="pt-BR"/>
-        </w:rPr>
-        <w:t>ABNT NBR IEC 60601-1-6:2011 – https://www.abntcatalogo.com.br/norma.aspx?ID=307130</w:t>
-      </w:r>
-    </w:p>
-    <w:p>
-      <w:pPr>
-        <w:pStyle w:val="Reference"/>
-        <w:rPr>
-          <w:lang w:val="pt-BR"/>
-        </w:rPr>
-      </w:pPr>
-      <w:r>
-        <w:rPr>
-          <w:lang w:val="pt-BR"/>
-        </w:rPr>
-        <w:t xml:space="preserve"> </w:t>
-      </w:r>
-      <w:r>
-        <w:rPr>
-          <w:lang w:val="pt-BR"/>
-        </w:rPr>
-        <w:t>[</w:t>
-      </w:r>
-      <w:r>
-        <w:rPr>
-          <w:lang w:val="pt-BR"/>
-        </w:rPr>
-        <w:t>6</w:t>
-      </w:r>
-      <w:r>
-        <w:rPr>
-          <w:lang w:val="pt-BR"/>
-        </w:rPr>
-        <w:t>]</w:t>
-      </w:r>
-      <w:r>
-        <w:rPr>
-          <w:lang w:val="pt-BR"/>
-        </w:rPr>
-        <w:t xml:space="preserve"> </w:t>
-      </w:r>
-      <w:r>
-        <w:rPr>
-          <w:lang w:val="pt-BR"/>
-        </w:rPr>
-        <w:t>ABNT NBR IEC 60601-1-8:2010 – Emenda 1:2014 –  https://www.abntcatalogo.com.br/norma.aspx?ID=324695</w:t>
-      </w:r>
-    </w:p>
-    <w:p>
-      <w:pPr>
-        <w:pStyle w:val="Reference"/>
-        <w:rPr>
-          <w:lang w:val="pt-BR"/>
-        </w:rPr>
-      </w:pPr>
-      <w:r>
-        <w:rPr>
-          <w:lang w:val="pt-BR"/>
-        </w:rPr>
+        <w:lastRenderedPageBreak/>
         <w:t>[</w:t>
       </w:r>
       <w:r>
@@ -2908,7 +3277,7 @@
 </file>
 
 <file path=word/endnotes.xml><?xml version="1.0" encoding="utf-8"?>
-<w:endnotes xmlns:wpc="http://schemas.microsoft.com/office/word/2010/wordprocessingCanvas" xmlns:cx="http://schemas.microsoft.com/office/drawing/2014/chartex" xmlns:cx1="http://schemas.microsoft.com/office/drawing/2015/9/8/chartex" xmlns:cx2="http://schemas.microsoft.com/office/drawing/2015/10/21/chartex" xmlns:cx3="http://schemas.microsoft.com/office/drawing/2016/5/9/chartex" xmlns:cx4="http://schemas.microsoft.com/office/drawing/2016/5/10/chartex" xmlns:cx5="http://schemas.microsoft.com/office/drawing/2016/5/11/chartex" xmlns:cx6="http://schemas.microsoft.com/office/drawing/2016/5/12/chartex" xmlns:cx7="http://schemas.microsoft.com/office/drawing/2016/5/13/chartex" xmlns:cx8="http://schemas.microsoft.com/office/drawing/2016/5/14/chartex" xmlns:mc="http://schemas.openxmlformats.org/markup-compatibility/2006" xmlns:aink="http://schemas.microsoft.com/office/drawing/2016/ink" xmlns:am3d="http://schemas.microsoft.com/office/drawing/2017/model3d" xmlns:o="urn:schemas-microsoft-com:office:office" xmlns:r="http://schemas.openxmlformats.org/officeDocument/2006/relationships" xmlns:m="http://schemas.openxmlformats.org/officeDocument/2006/math" xmlns:v="urn:schemas-microsoft-com:vml" xmlns:wp14="http://schemas.microsoft.com/office/word/2010/wordprocessingDrawing" xmlns:wp="http://schemas.openxmlformats.org/drawingml/2006/wordprocessingDrawing" xmlns:w10="urn:schemas-microsoft-com:office:word" xmlns:w="http://schemas.openxmlformats.org/wordprocessingml/2006/main" xmlns:w14="http://schemas.microsoft.com/office/word/2010/wordml" xmlns:w15="http://schemas.microsoft.com/office/word/2012/wordml" xmlns:w16cex="http://schemas.microsoft.com/office/word/2018/wordml/cex" xmlns:w16cid="http://schemas.microsoft.com/office/word/2016/wordml/cid" xmlns:w16="http://schemas.microsoft.com/office/word/2018/wordml" xmlns:w16se="http://schemas.microsoft.com/office/word/2015/wordml/symex" xmlns:wpg="http://schemas.microsoft.com/office/word/2010/wordprocessingGroup" xmlns:wpi="http://schemas.microsoft.com/office/word/2010/wordprocessingInk" xmlns:wne="http://schemas.microsoft.com/office/word/2006/wordml" xmlns:wps="http://schemas.microsoft.com/office/word/2010/wordprocessingShape" mc:Ignorable="w14 w15 w16se w16cid w16 w16cex wp14">
+<w:endnotes xmlns:wpc="http://schemas.microsoft.com/office/word/2010/wordprocessingCanvas" xmlns:cx="http://schemas.microsoft.com/office/drawing/2014/chartex" xmlns:cx1="http://schemas.microsoft.com/office/drawing/2015/9/8/chartex" xmlns:mc="http://schemas.openxmlformats.org/markup-compatibility/2006" xmlns:o="urn:schemas-microsoft-com:office:office" xmlns:r="http://schemas.openxmlformats.org/officeDocument/2006/relationships" xmlns:m="http://schemas.openxmlformats.org/officeDocument/2006/math" xmlns:v="urn:schemas-microsoft-com:vml" xmlns:wp14="http://schemas.microsoft.com/office/word/2010/wordprocessingDrawing" xmlns:wp="http://schemas.openxmlformats.org/drawingml/2006/wordprocessingDrawing" xmlns:w10="urn:schemas-microsoft-com:office:word" xmlns:w="http://schemas.openxmlformats.org/wordprocessingml/2006/main" xmlns:w14="http://schemas.microsoft.com/office/word/2010/wordml" xmlns:w15="http://schemas.microsoft.com/office/word/2012/wordml" xmlns:w16se="http://schemas.microsoft.com/office/word/2015/wordml/symex" xmlns:wpg="http://schemas.microsoft.com/office/word/2010/wordprocessingGroup" xmlns:wpi="http://schemas.microsoft.com/office/word/2010/wordprocessingInk" xmlns:wne="http://schemas.microsoft.com/office/word/2006/wordml" xmlns:wps="http://schemas.microsoft.com/office/word/2010/wordprocessingShape" mc:Ignorable="w14 w15 w16se wp14">
   <w:endnote w:type="separator" w:id="-1">
     <w:p>
       <w:r>
@@ -2927,7 +3296,7 @@
 </file>
 
 <file path=word/footer1.xml><?xml version="1.0" encoding="utf-8"?>
-<w:ftr xmlns:wpc="http://schemas.microsoft.com/office/word/2010/wordprocessingCanvas" xmlns:cx="http://schemas.microsoft.com/office/drawing/2014/chartex" xmlns:cx1="http://schemas.microsoft.com/office/drawing/2015/9/8/chartex" xmlns:cx2="http://schemas.microsoft.com/office/drawing/2015/10/21/chartex" xmlns:cx3="http://schemas.microsoft.com/office/drawing/2016/5/9/chartex" xmlns:cx4="http://schemas.microsoft.com/office/drawing/2016/5/10/chartex" xmlns:cx5="http://schemas.microsoft.com/office/drawing/2016/5/11/chartex" xmlns:cx6="http://schemas.microsoft.com/office/drawing/2016/5/12/chartex" xmlns:cx7="http://schemas.microsoft.com/office/drawing/2016/5/13/chartex" xmlns:cx8="http://schemas.microsoft.com/office/drawing/2016/5/14/chartex" xmlns:mc="http://schemas.openxmlformats.org/markup-compatibility/2006" xmlns:aink="http://schemas.microsoft.com/office/drawing/2016/ink" xmlns:am3d="http://schemas.microsoft.com/office/drawing/2017/model3d" xmlns:o="urn:schemas-microsoft-com:office:office" xmlns:r="http://schemas.openxmlformats.org/officeDocument/2006/relationships" xmlns:m="http://schemas.openxmlformats.org/officeDocument/2006/math" xmlns:v="urn:schemas-microsoft-com:vml" xmlns:wp14="http://schemas.microsoft.com/office/word/2010/wordprocessingDrawing" xmlns:wp="http://schemas.openxmlformats.org/drawingml/2006/wordprocessingDrawing" xmlns:w10="urn:schemas-microsoft-com:office:word" xmlns:w="http://schemas.openxmlformats.org/wordprocessingml/2006/main" xmlns:w14="http://schemas.microsoft.com/office/word/2010/wordml" xmlns:w15="http://schemas.microsoft.com/office/word/2012/wordml" xmlns:w16cex="http://schemas.microsoft.com/office/word/2018/wordml/cex" xmlns:w16cid="http://schemas.microsoft.com/office/word/2016/wordml/cid" xmlns:w16="http://schemas.microsoft.com/office/word/2018/wordml" xmlns:w16se="http://schemas.microsoft.com/office/word/2015/wordml/symex" xmlns:wpg="http://schemas.microsoft.com/office/word/2010/wordprocessingGroup" xmlns:wpi="http://schemas.microsoft.com/office/word/2010/wordprocessingInk" xmlns:wne="http://schemas.microsoft.com/office/word/2006/wordml" xmlns:wps="http://schemas.microsoft.com/office/word/2010/wordprocessingShape" mc:Ignorable="w14 w15 w16se w16cid w16 w16cex wp14">
+<w:ftr xmlns:wpc="http://schemas.microsoft.com/office/word/2010/wordprocessingCanvas" xmlns:cx="http://schemas.microsoft.com/office/drawing/2014/chartex" xmlns:cx1="http://schemas.microsoft.com/office/drawing/2015/9/8/chartex" xmlns:mc="http://schemas.openxmlformats.org/markup-compatibility/2006" xmlns:o="urn:schemas-microsoft-com:office:office" xmlns:r="http://schemas.openxmlformats.org/officeDocument/2006/relationships" xmlns:m="http://schemas.openxmlformats.org/officeDocument/2006/math" xmlns:v="urn:schemas-microsoft-com:vml" xmlns:wp14="http://schemas.microsoft.com/office/word/2010/wordprocessingDrawing" xmlns:wp="http://schemas.openxmlformats.org/drawingml/2006/wordprocessingDrawing" xmlns:w10="urn:schemas-microsoft-com:office:word" xmlns:w="http://schemas.openxmlformats.org/wordprocessingml/2006/main" xmlns:w14="http://schemas.microsoft.com/office/word/2010/wordml" xmlns:w15="http://schemas.microsoft.com/office/word/2012/wordml" xmlns:w16se="http://schemas.microsoft.com/office/word/2015/wordml/symex" xmlns:wpg="http://schemas.microsoft.com/office/word/2010/wordprocessingGroup" xmlns:wpi="http://schemas.microsoft.com/office/word/2010/wordprocessingInk" xmlns:wne="http://schemas.microsoft.com/office/word/2006/wordml" xmlns:wps="http://schemas.microsoft.com/office/word/2010/wordprocessingShape" mc:Ignorable="w14 w15 w16se wp14">
   <w:p>
     <w:pPr>
       <w:jc w:val="left"/>
@@ -2940,7 +3309,7 @@
 </file>
 
 <file path=word/footer2.xml><?xml version="1.0" encoding="utf-8"?>
-<w:ftr xmlns:wpc="http://schemas.microsoft.com/office/word/2010/wordprocessingCanvas" xmlns:cx="http://schemas.microsoft.com/office/drawing/2014/chartex" xmlns:cx1="http://schemas.microsoft.com/office/drawing/2015/9/8/chartex" xmlns:cx2="http://schemas.microsoft.com/office/drawing/2015/10/21/chartex" xmlns:cx3="http://schemas.microsoft.com/office/drawing/2016/5/9/chartex" xmlns:cx4="http://schemas.microsoft.com/office/drawing/2016/5/10/chartex" xmlns:cx5="http://schemas.microsoft.com/office/drawing/2016/5/11/chartex" xmlns:cx6="http://schemas.microsoft.com/office/drawing/2016/5/12/chartex" xmlns:cx7="http://schemas.microsoft.com/office/drawing/2016/5/13/chartex" xmlns:cx8="http://schemas.microsoft.com/office/drawing/2016/5/14/chartex" xmlns:mc="http://schemas.openxmlformats.org/markup-compatibility/2006" xmlns:aink="http://schemas.microsoft.com/office/drawing/2016/ink" xmlns:am3d="http://schemas.microsoft.com/office/drawing/2017/model3d" xmlns:o="urn:schemas-microsoft-com:office:office" xmlns:r="http://schemas.openxmlformats.org/officeDocument/2006/relationships" xmlns:m="http://schemas.openxmlformats.org/officeDocument/2006/math" xmlns:v="urn:schemas-microsoft-com:vml" xmlns:wp14="http://schemas.microsoft.com/office/word/2010/wordprocessingDrawing" xmlns:wp="http://schemas.openxmlformats.org/drawingml/2006/wordprocessingDrawing" xmlns:w10="urn:schemas-microsoft-com:office:word" xmlns:w="http://schemas.openxmlformats.org/wordprocessingml/2006/main" xmlns:w14="http://schemas.microsoft.com/office/word/2010/wordml" xmlns:w15="http://schemas.microsoft.com/office/word/2012/wordml" xmlns:w16cex="http://schemas.microsoft.com/office/word/2018/wordml/cex" xmlns:w16cid="http://schemas.microsoft.com/office/word/2016/wordml/cid" xmlns:w16="http://schemas.microsoft.com/office/word/2018/wordml" xmlns:w16se="http://schemas.microsoft.com/office/word/2015/wordml/symex" xmlns:wpg="http://schemas.microsoft.com/office/word/2010/wordprocessingGroup" xmlns:wpi="http://schemas.microsoft.com/office/word/2010/wordprocessingInk" xmlns:wne="http://schemas.microsoft.com/office/word/2006/wordml" xmlns:wps="http://schemas.microsoft.com/office/word/2010/wordprocessingShape" mc:Ignorable="w14 w15 w16se w16cid w16 w16cex wp14">
+<w:ftr xmlns:wpc="http://schemas.microsoft.com/office/word/2010/wordprocessingCanvas" xmlns:cx="http://schemas.microsoft.com/office/drawing/2014/chartex" xmlns:cx1="http://schemas.microsoft.com/office/drawing/2015/9/8/chartex" xmlns:mc="http://schemas.openxmlformats.org/markup-compatibility/2006" xmlns:o="urn:schemas-microsoft-com:office:office" xmlns:r="http://schemas.openxmlformats.org/officeDocument/2006/relationships" xmlns:m="http://schemas.openxmlformats.org/officeDocument/2006/math" xmlns:v="urn:schemas-microsoft-com:vml" xmlns:wp14="http://schemas.microsoft.com/office/word/2010/wordprocessingDrawing" xmlns:wp="http://schemas.openxmlformats.org/drawingml/2006/wordprocessingDrawing" xmlns:w10="urn:schemas-microsoft-com:office:word" xmlns:w="http://schemas.openxmlformats.org/wordprocessingml/2006/main" xmlns:w14="http://schemas.microsoft.com/office/word/2010/wordml" xmlns:w15="http://schemas.microsoft.com/office/word/2012/wordml" xmlns:w16se="http://schemas.microsoft.com/office/word/2015/wordml/symex" xmlns:wpg="http://schemas.microsoft.com/office/word/2010/wordprocessingGroup" xmlns:wpi="http://schemas.microsoft.com/office/word/2010/wordprocessingInk" xmlns:wne="http://schemas.microsoft.com/office/word/2006/wordml" xmlns:wps="http://schemas.microsoft.com/office/word/2010/wordprocessingShape" mc:Ignorable="w14 w15 w16se wp14">
   <w:p>
     <w:r>
       <w:t>Proceedings of the XII SIBGRAPI (October 1999) 101-104</w:t>
@@ -2950,7 +3319,7 @@
 </file>
 
 <file path=word/footer3.xml><?xml version="1.0" encoding="utf-8"?>
-<w:ftr xmlns:wpc="http://schemas.microsoft.com/office/word/2010/wordprocessingCanvas" xmlns:cx="http://schemas.microsoft.com/office/drawing/2014/chartex" xmlns:cx1="http://schemas.microsoft.com/office/drawing/2015/9/8/chartex" xmlns:cx2="http://schemas.microsoft.com/office/drawing/2015/10/21/chartex" xmlns:cx3="http://schemas.microsoft.com/office/drawing/2016/5/9/chartex" xmlns:cx4="http://schemas.microsoft.com/office/drawing/2016/5/10/chartex" xmlns:cx5="http://schemas.microsoft.com/office/drawing/2016/5/11/chartex" xmlns:cx6="http://schemas.microsoft.com/office/drawing/2016/5/12/chartex" xmlns:cx7="http://schemas.microsoft.com/office/drawing/2016/5/13/chartex" xmlns:cx8="http://schemas.microsoft.com/office/drawing/2016/5/14/chartex" xmlns:mc="http://schemas.openxmlformats.org/markup-compatibility/2006" xmlns:aink="http://schemas.microsoft.com/office/drawing/2016/ink" xmlns:am3d="http://schemas.microsoft.com/office/drawing/2017/model3d" xmlns:o="urn:schemas-microsoft-com:office:office" xmlns:r="http://schemas.openxmlformats.org/officeDocument/2006/relationships" xmlns:m="http://schemas.openxmlformats.org/officeDocument/2006/math" xmlns:v="urn:schemas-microsoft-com:vml" xmlns:wp14="http://schemas.microsoft.com/office/word/2010/wordprocessingDrawing" xmlns:wp="http://schemas.openxmlformats.org/drawingml/2006/wordprocessingDrawing" xmlns:w10="urn:schemas-microsoft-com:office:word" xmlns:w="http://schemas.openxmlformats.org/wordprocessingml/2006/main" xmlns:w14="http://schemas.microsoft.com/office/word/2010/wordml" xmlns:w15="http://schemas.microsoft.com/office/word/2012/wordml" xmlns:w16cex="http://schemas.microsoft.com/office/word/2018/wordml/cex" xmlns:w16cid="http://schemas.microsoft.com/office/word/2016/wordml/cid" xmlns:w16="http://schemas.microsoft.com/office/word/2018/wordml" xmlns:w16se="http://schemas.microsoft.com/office/word/2015/wordml/symex" xmlns:wpg="http://schemas.microsoft.com/office/word/2010/wordprocessingGroup" xmlns:wpi="http://schemas.microsoft.com/office/word/2010/wordprocessingInk" xmlns:wne="http://schemas.microsoft.com/office/word/2006/wordml" xmlns:wps="http://schemas.microsoft.com/office/word/2010/wordprocessingShape" mc:Ignorable="w14 w15 w16se w16cid w16 w16cex wp14">
+<w:ftr xmlns:wpc="http://schemas.microsoft.com/office/word/2010/wordprocessingCanvas" xmlns:cx="http://schemas.microsoft.com/office/drawing/2014/chartex" xmlns:cx1="http://schemas.microsoft.com/office/drawing/2015/9/8/chartex" xmlns:mc="http://schemas.openxmlformats.org/markup-compatibility/2006" xmlns:o="urn:schemas-microsoft-com:office:office" xmlns:r="http://schemas.openxmlformats.org/officeDocument/2006/relationships" xmlns:m="http://schemas.openxmlformats.org/officeDocument/2006/math" xmlns:v="urn:schemas-microsoft-com:vml" xmlns:wp14="http://schemas.microsoft.com/office/word/2010/wordprocessingDrawing" xmlns:wp="http://schemas.openxmlformats.org/drawingml/2006/wordprocessingDrawing" xmlns:w10="urn:schemas-microsoft-com:office:word" xmlns:w="http://schemas.openxmlformats.org/wordprocessingml/2006/main" xmlns:w14="http://schemas.microsoft.com/office/word/2010/wordml" xmlns:w15="http://schemas.microsoft.com/office/word/2012/wordml" xmlns:w16se="http://schemas.microsoft.com/office/word/2015/wordml/symex" xmlns:wpg="http://schemas.microsoft.com/office/word/2010/wordprocessingGroup" xmlns:wpi="http://schemas.microsoft.com/office/word/2010/wordprocessingInk" xmlns:wne="http://schemas.microsoft.com/office/word/2006/wordml" xmlns:wps="http://schemas.microsoft.com/office/word/2010/wordprocessingShape" mc:Ignorable="w14 w15 w16se wp14">
   <w:p>
     <w:pPr>
       <w:jc w:val="left"/>
@@ -2963,7 +3332,7 @@
 </file>
 
 <file path=word/footer4.xml><?xml version="1.0" encoding="utf-8"?>
-<w:ftr xmlns:wpc="http://schemas.microsoft.com/office/word/2010/wordprocessingCanvas" xmlns:cx="http://schemas.microsoft.com/office/drawing/2014/chartex" xmlns:cx1="http://schemas.microsoft.com/office/drawing/2015/9/8/chartex" xmlns:cx2="http://schemas.microsoft.com/office/drawing/2015/10/21/chartex" xmlns:cx3="http://schemas.microsoft.com/office/drawing/2016/5/9/chartex" xmlns:cx4="http://schemas.microsoft.com/office/drawing/2016/5/10/chartex" xmlns:cx5="http://schemas.microsoft.com/office/drawing/2016/5/11/chartex" xmlns:cx6="http://schemas.microsoft.com/office/drawing/2016/5/12/chartex" xmlns:cx7="http://schemas.microsoft.com/office/drawing/2016/5/13/chartex" xmlns:cx8="http://schemas.microsoft.com/office/drawing/2016/5/14/chartex" xmlns:mc="http://schemas.openxmlformats.org/markup-compatibility/2006" xmlns:aink="http://schemas.microsoft.com/office/drawing/2016/ink" xmlns:am3d="http://schemas.microsoft.com/office/drawing/2017/model3d" xmlns:o="urn:schemas-microsoft-com:office:office" xmlns:r="http://schemas.openxmlformats.org/officeDocument/2006/relationships" xmlns:m="http://schemas.openxmlformats.org/officeDocument/2006/math" xmlns:v="urn:schemas-microsoft-com:vml" xmlns:wp14="http://schemas.microsoft.com/office/word/2010/wordprocessingDrawing" xmlns:wp="http://schemas.openxmlformats.org/drawingml/2006/wordprocessingDrawing" xmlns:w10="urn:schemas-microsoft-com:office:word" xmlns:w="http://schemas.openxmlformats.org/wordprocessingml/2006/main" xmlns:w14="http://schemas.microsoft.com/office/word/2010/wordml" xmlns:w15="http://schemas.microsoft.com/office/word/2012/wordml" xmlns:w16cex="http://schemas.microsoft.com/office/word/2018/wordml/cex" xmlns:w16cid="http://schemas.microsoft.com/office/word/2016/wordml/cid" xmlns:w16="http://schemas.microsoft.com/office/word/2018/wordml" xmlns:w16se="http://schemas.microsoft.com/office/word/2015/wordml/symex" xmlns:wpg="http://schemas.microsoft.com/office/word/2010/wordprocessingGroup" xmlns:wpi="http://schemas.microsoft.com/office/word/2010/wordprocessingInk" xmlns:wne="http://schemas.microsoft.com/office/word/2006/wordml" xmlns:wps="http://schemas.microsoft.com/office/word/2010/wordprocessingShape" mc:Ignorable="w14 w15 w16se w16cid w16 w16cex wp14">
+<w:ftr xmlns:wpc="http://schemas.microsoft.com/office/word/2010/wordprocessingCanvas" xmlns:cx="http://schemas.microsoft.com/office/drawing/2014/chartex" xmlns:cx1="http://schemas.microsoft.com/office/drawing/2015/9/8/chartex" xmlns:mc="http://schemas.openxmlformats.org/markup-compatibility/2006" xmlns:o="urn:schemas-microsoft-com:office:office" xmlns:r="http://schemas.openxmlformats.org/officeDocument/2006/relationships" xmlns:m="http://schemas.openxmlformats.org/officeDocument/2006/math" xmlns:v="urn:schemas-microsoft-com:vml" xmlns:wp14="http://schemas.microsoft.com/office/word/2010/wordprocessingDrawing" xmlns:wp="http://schemas.openxmlformats.org/drawingml/2006/wordprocessingDrawing" xmlns:w10="urn:schemas-microsoft-com:office:word" xmlns:w="http://schemas.openxmlformats.org/wordprocessingml/2006/main" xmlns:w14="http://schemas.microsoft.com/office/word/2010/wordml" xmlns:w15="http://schemas.microsoft.com/office/word/2012/wordml" xmlns:w16se="http://schemas.microsoft.com/office/word/2015/wordml/symex" xmlns:wpg="http://schemas.microsoft.com/office/word/2010/wordprocessingGroup" xmlns:wpi="http://schemas.microsoft.com/office/word/2010/wordprocessingInk" xmlns:wne="http://schemas.microsoft.com/office/word/2006/wordml" xmlns:wps="http://schemas.microsoft.com/office/word/2010/wordprocessingShape" mc:Ignorable="w14 w15 w16se wp14">
   <w:p>
     <w:r>
       <w:t>Proceedings of the XII SIBGRAPI (October 1999) 101-104</w:t>
@@ -2973,7 +3342,7 @@
 </file>
 
 <file path=word/footnotes.xml><?xml version="1.0" encoding="utf-8"?>
-<w:footnotes xmlns:wpc="http://schemas.microsoft.com/office/word/2010/wordprocessingCanvas" xmlns:cx="http://schemas.microsoft.com/office/drawing/2014/chartex" xmlns:cx1="http://schemas.microsoft.com/office/drawing/2015/9/8/chartex" xmlns:cx2="http://schemas.microsoft.com/office/drawing/2015/10/21/chartex" xmlns:cx3="http://schemas.microsoft.com/office/drawing/2016/5/9/chartex" xmlns:cx4="http://schemas.microsoft.com/office/drawing/2016/5/10/chartex" xmlns:cx5="http://schemas.microsoft.com/office/drawing/2016/5/11/chartex" xmlns:cx6="http://schemas.microsoft.com/office/drawing/2016/5/12/chartex" xmlns:cx7="http://schemas.microsoft.com/office/drawing/2016/5/13/chartex" xmlns:cx8="http://schemas.microsoft.com/office/drawing/2016/5/14/chartex" xmlns:mc="http://schemas.openxmlformats.org/markup-compatibility/2006" xmlns:aink="http://schemas.microsoft.com/office/drawing/2016/ink" xmlns:am3d="http://schemas.microsoft.com/office/drawing/2017/model3d" xmlns:o="urn:schemas-microsoft-com:office:office" xmlns:r="http://schemas.openxmlformats.org/officeDocument/2006/relationships" xmlns:m="http://schemas.openxmlformats.org/officeDocument/2006/math" xmlns:v="urn:schemas-microsoft-com:vml" xmlns:wp14="http://schemas.microsoft.com/office/word/2010/wordprocessingDrawing" xmlns:wp="http://schemas.openxmlformats.org/drawingml/2006/wordprocessingDrawing" xmlns:w10="urn:schemas-microsoft-com:office:word" xmlns:w="http://schemas.openxmlformats.org/wordprocessingml/2006/main" xmlns:w14="http://schemas.microsoft.com/office/word/2010/wordml" xmlns:w15="http://schemas.microsoft.com/office/word/2012/wordml" xmlns:w16cex="http://schemas.microsoft.com/office/word/2018/wordml/cex" xmlns:w16cid="http://schemas.microsoft.com/office/word/2016/wordml/cid" xmlns:w16="http://schemas.microsoft.com/office/word/2018/wordml" xmlns:w16se="http://schemas.microsoft.com/office/word/2015/wordml/symex" xmlns:wpg="http://schemas.microsoft.com/office/word/2010/wordprocessingGroup" xmlns:wpi="http://schemas.microsoft.com/office/word/2010/wordprocessingInk" xmlns:wne="http://schemas.microsoft.com/office/word/2006/wordml" xmlns:wps="http://schemas.microsoft.com/office/word/2010/wordprocessingShape" mc:Ignorable="w14 w15 w16se w16cid w16 w16cex wp14">
+<w:footnotes xmlns:wpc="http://schemas.microsoft.com/office/word/2010/wordprocessingCanvas" xmlns:cx="http://schemas.microsoft.com/office/drawing/2014/chartex" xmlns:cx1="http://schemas.microsoft.com/office/drawing/2015/9/8/chartex" xmlns:mc="http://schemas.openxmlformats.org/markup-compatibility/2006" xmlns:o="urn:schemas-microsoft-com:office:office" xmlns:r="http://schemas.openxmlformats.org/officeDocument/2006/relationships" xmlns:m="http://schemas.openxmlformats.org/officeDocument/2006/math" xmlns:v="urn:schemas-microsoft-com:vml" xmlns:wp14="http://schemas.microsoft.com/office/word/2010/wordprocessingDrawing" xmlns:wp="http://schemas.openxmlformats.org/drawingml/2006/wordprocessingDrawing" xmlns:w10="urn:schemas-microsoft-com:office:word" xmlns:w="http://schemas.openxmlformats.org/wordprocessingml/2006/main" xmlns:w14="http://schemas.microsoft.com/office/word/2010/wordml" xmlns:w15="http://schemas.microsoft.com/office/word/2012/wordml" xmlns:w16se="http://schemas.microsoft.com/office/word/2015/wordml/symex" xmlns:wpg="http://schemas.microsoft.com/office/word/2010/wordprocessingGroup" xmlns:wpi="http://schemas.microsoft.com/office/word/2010/wordprocessingInk" xmlns:wne="http://schemas.microsoft.com/office/word/2006/wordml" xmlns:wps="http://schemas.microsoft.com/office/word/2010/wordprocessingShape" mc:Ignorable="w14 w15 w16se wp14">
   <w:footnote w:type="separator" w:id="-1">
     <w:p>
       <w:r>
@@ -2992,7 +3361,7 @@
 </file>
 
 <file path=word/header1.xml><?xml version="1.0" encoding="utf-8"?>
-<w:hdr xmlns:wpc="http://schemas.microsoft.com/office/word/2010/wordprocessingCanvas" xmlns:cx="http://schemas.microsoft.com/office/drawing/2014/chartex" xmlns:cx1="http://schemas.microsoft.com/office/drawing/2015/9/8/chartex" xmlns:cx2="http://schemas.microsoft.com/office/drawing/2015/10/21/chartex" xmlns:cx3="http://schemas.microsoft.com/office/drawing/2016/5/9/chartex" xmlns:cx4="http://schemas.microsoft.com/office/drawing/2016/5/10/chartex" xmlns:cx5="http://schemas.microsoft.com/office/drawing/2016/5/11/chartex" xmlns:cx6="http://schemas.microsoft.com/office/drawing/2016/5/12/chartex" xmlns:cx7="http://schemas.microsoft.com/office/drawing/2016/5/13/chartex" xmlns:cx8="http://schemas.microsoft.com/office/drawing/2016/5/14/chartex" xmlns:mc="http://schemas.openxmlformats.org/markup-compatibility/2006" xmlns:aink="http://schemas.microsoft.com/office/drawing/2016/ink" xmlns:am3d="http://schemas.microsoft.com/office/drawing/2017/model3d" xmlns:o="urn:schemas-microsoft-com:office:office" xmlns:r="http://schemas.openxmlformats.org/officeDocument/2006/relationships" xmlns:m="http://schemas.openxmlformats.org/officeDocument/2006/math" xmlns:v="urn:schemas-microsoft-com:vml" xmlns:wp14="http://schemas.microsoft.com/office/word/2010/wordprocessingDrawing" xmlns:wp="http://schemas.openxmlformats.org/drawingml/2006/wordprocessingDrawing" xmlns:w10="urn:schemas-microsoft-com:office:word" xmlns:w="http://schemas.openxmlformats.org/wordprocessingml/2006/main" xmlns:w14="http://schemas.microsoft.com/office/word/2010/wordml" xmlns:w15="http://schemas.microsoft.com/office/word/2012/wordml" xmlns:w16cex="http://schemas.microsoft.com/office/word/2018/wordml/cex" xmlns:w16cid="http://schemas.microsoft.com/office/word/2016/wordml/cid" xmlns:w16="http://schemas.microsoft.com/office/word/2018/wordml" xmlns:w16se="http://schemas.microsoft.com/office/word/2015/wordml/symex" xmlns:wpg="http://schemas.microsoft.com/office/word/2010/wordprocessingGroup" xmlns:wpi="http://schemas.microsoft.com/office/word/2010/wordprocessingInk" xmlns:wne="http://schemas.microsoft.com/office/word/2006/wordml" xmlns:wps="http://schemas.microsoft.com/office/word/2010/wordprocessingShape" mc:Ignorable="w14 w15 w16se w16cid w16 w16cex wp14">
+<w:hdr xmlns:wpc="http://schemas.microsoft.com/office/word/2010/wordprocessingCanvas" xmlns:cx="http://schemas.microsoft.com/office/drawing/2014/chartex" xmlns:cx1="http://schemas.microsoft.com/office/drawing/2015/9/8/chartex" xmlns:mc="http://schemas.openxmlformats.org/markup-compatibility/2006" xmlns:o="urn:schemas-microsoft-com:office:office" xmlns:r="http://schemas.openxmlformats.org/officeDocument/2006/relationships" xmlns:m="http://schemas.openxmlformats.org/officeDocument/2006/math" xmlns:v="urn:schemas-microsoft-com:vml" xmlns:wp14="http://schemas.microsoft.com/office/word/2010/wordprocessingDrawing" xmlns:wp="http://schemas.openxmlformats.org/drawingml/2006/wordprocessingDrawing" xmlns:w10="urn:schemas-microsoft-com:office:word" xmlns:w="http://schemas.openxmlformats.org/wordprocessingml/2006/main" xmlns:w14="http://schemas.microsoft.com/office/word/2010/wordml" xmlns:w15="http://schemas.microsoft.com/office/word/2012/wordml" xmlns:w16se="http://schemas.microsoft.com/office/word/2015/wordml/symex" xmlns:wpg="http://schemas.microsoft.com/office/word/2010/wordprocessingGroup" xmlns:wpi="http://schemas.microsoft.com/office/word/2010/wordprocessingInk" xmlns:wne="http://schemas.microsoft.com/office/word/2006/wordml" xmlns:wps="http://schemas.microsoft.com/office/word/2010/wordprocessingShape" mc:Ignorable="w14 w15 w16se wp14">
   <w:p>
     <w:pPr>
       <w:framePr w:wrap="around" w:vAnchor="text" w:hAnchor="margin" w:xAlign="inside" w:y="1"/>
@@ -3034,14 +3403,38 @@
       <w:rPr>
         <w:lang w:val="pt-BR"/>
       </w:rPr>
-      <w:t>S. Sandri, J. Stolfi, L.Velho</w:t>
+      <w:t xml:space="preserve">S. </w:t>
     </w:r>
+    <w:proofErr w:type="spellStart"/>
+    <w:r>
+      <w:rPr>
+        <w:lang w:val="pt-BR"/>
+      </w:rPr>
+      <w:t>Sandri</w:t>
+    </w:r>
+    <w:proofErr w:type="spellEnd"/>
+    <w:r>
+      <w:rPr>
+        <w:lang w:val="pt-BR"/>
+      </w:rPr>
+      <w:t xml:space="preserve">, J. Stolfi, </w:t>
+    </w:r>
+    <w:proofErr w:type="spellStart"/>
+    <w:proofErr w:type="gramStart"/>
+    <w:r>
+      <w:rPr>
+        <w:lang w:val="pt-BR"/>
+      </w:rPr>
+      <w:t>L.Velho</w:t>
+    </w:r>
+    <w:proofErr w:type="spellEnd"/>
+    <w:proofErr w:type="gramEnd"/>
   </w:p>
 </w:hdr>
 </file>
 
 <file path=word/header2.xml><?xml version="1.0" encoding="utf-8"?>
-<w:hdr xmlns:wpc="http://schemas.microsoft.com/office/word/2010/wordprocessingCanvas" xmlns:cx="http://schemas.microsoft.com/office/drawing/2014/chartex" xmlns:cx1="http://schemas.microsoft.com/office/drawing/2015/9/8/chartex" xmlns:cx2="http://schemas.microsoft.com/office/drawing/2015/10/21/chartex" xmlns:cx3="http://schemas.microsoft.com/office/drawing/2016/5/9/chartex" xmlns:cx4="http://schemas.microsoft.com/office/drawing/2016/5/10/chartex" xmlns:cx5="http://schemas.microsoft.com/office/drawing/2016/5/11/chartex" xmlns:cx6="http://schemas.microsoft.com/office/drawing/2016/5/12/chartex" xmlns:cx7="http://schemas.microsoft.com/office/drawing/2016/5/13/chartex" xmlns:cx8="http://schemas.microsoft.com/office/drawing/2016/5/14/chartex" xmlns:mc="http://schemas.openxmlformats.org/markup-compatibility/2006" xmlns:aink="http://schemas.microsoft.com/office/drawing/2016/ink" xmlns:am3d="http://schemas.microsoft.com/office/drawing/2017/model3d" xmlns:o="urn:schemas-microsoft-com:office:office" xmlns:r="http://schemas.openxmlformats.org/officeDocument/2006/relationships" xmlns:m="http://schemas.openxmlformats.org/officeDocument/2006/math" xmlns:v="urn:schemas-microsoft-com:vml" xmlns:wp14="http://schemas.microsoft.com/office/word/2010/wordprocessingDrawing" xmlns:wp="http://schemas.openxmlformats.org/drawingml/2006/wordprocessingDrawing" xmlns:w10="urn:schemas-microsoft-com:office:word" xmlns:w="http://schemas.openxmlformats.org/wordprocessingml/2006/main" xmlns:w14="http://schemas.microsoft.com/office/word/2010/wordml" xmlns:w15="http://schemas.microsoft.com/office/word/2012/wordml" xmlns:w16cex="http://schemas.microsoft.com/office/word/2018/wordml/cex" xmlns:w16cid="http://schemas.microsoft.com/office/word/2016/wordml/cid" xmlns:w16="http://schemas.microsoft.com/office/word/2018/wordml" xmlns:w16se="http://schemas.microsoft.com/office/word/2015/wordml/symex" xmlns:wpg="http://schemas.microsoft.com/office/word/2010/wordprocessingGroup" xmlns:wpi="http://schemas.microsoft.com/office/word/2010/wordprocessingInk" xmlns:wne="http://schemas.microsoft.com/office/word/2006/wordml" xmlns:wps="http://schemas.microsoft.com/office/word/2010/wordprocessingShape" mc:Ignorable="w14 w15 w16se w16cid w16 w16cex wp14">
+<w:hdr xmlns:wpc="http://schemas.microsoft.com/office/word/2010/wordprocessingCanvas" xmlns:cx="http://schemas.microsoft.com/office/drawing/2014/chartex" xmlns:cx1="http://schemas.microsoft.com/office/drawing/2015/9/8/chartex" xmlns:mc="http://schemas.openxmlformats.org/markup-compatibility/2006" xmlns:o="urn:schemas-microsoft-com:office:office" xmlns:r="http://schemas.openxmlformats.org/officeDocument/2006/relationships" xmlns:m="http://schemas.openxmlformats.org/officeDocument/2006/math" xmlns:v="urn:schemas-microsoft-com:vml" xmlns:wp14="http://schemas.microsoft.com/office/word/2010/wordprocessingDrawing" xmlns:wp="http://schemas.openxmlformats.org/drawingml/2006/wordprocessingDrawing" xmlns:w10="urn:schemas-microsoft-com:office:word" xmlns:w="http://schemas.openxmlformats.org/wordprocessingml/2006/main" xmlns:w14="http://schemas.microsoft.com/office/word/2010/wordml" xmlns:w15="http://schemas.microsoft.com/office/word/2012/wordml" xmlns:w16se="http://schemas.microsoft.com/office/word/2015/wordml/symex" xmlns:wpg="http://schemas.microsoft.com/office/word/2010/wordprocessingGroup" xmlns:wpi="http://schemas.microsoft.com/office/word/2010/wordprocessingInk" xmlns:wne="http://schemas.microsoft.com/office/word/2006/wordml" xmlns:wps="http://schemas.microsoft.com/office/word/2010/wordprocessingShape" mc:Ignorable="w14 w15 w16se wp14">
   <w:p>
     <w:pPr>
       <w:framePr w:wrap="around" w:vAnchor="text" w:hAnchor="margin" w:xAlign="inside" w:y="1"/>
@@ -3058,7 +3451,7 @@
 </file>
 
 <file path=word/header3.xml><?xml version="1.0" encoding="utf-8"?>
-<w:hdr xmlns:wpc="http://schemas.microsoft.com/office/word/2010/wordprocessingCanvas" xmlns:cx="http://schemas.microsoft.com/office/drawing/2014/chartex" xmlns:cx1="http://schemas.microsoft.com/office/drawing/2015/9/8/chartex" xmlns:cx2="http://schemas.microsoft.com/office/drawing/2015/10/21/chartex" xmlns:cx3="http://schemas.microsoft.com/office/drawing/2016/5/9/chartex" xmlns:cx4="http://schemas.microsoft.com/office/drawing/2016/5/10/chartex" xmlns:cx5="http://schemas.microsoft.com/office/drawing/2016/5/11/chartex" xmlns:cx6="http://schemas.microsoft.com/office/drawing/2016/5/12/chartex" xmlns:cx7="http://schemas.microsoft.com/office/drawing/2016/5/13/chartex" xmlns:cx8="http://schemas.microsoft.com/office/drawing/2016/5/14/chartex" xmlns:mc="http://schemas.openxmlformats.org/markup-compatibility/2006" xmlns:aink="http://schemas.microsoft.com/office/drawing/2016/ink" xmlns:am3d="http://schemas.microsoft.com/office/drawing/2017/model3d" xmlns:o="urn:schemas-microsoft-com:office:office" xmlns:r="http://schemas.openxmlformats.org/officeDocument/2006/relationships" xmlns:m="http://schemas.openxmlformats.org/officeDocument/2006/math" xmlns:v="urn:schemas-microsoft-com:vml" xmlns:wp14="http://schemas.microsoft.com/office/word/2010/wordprocessingDrawing" xmlns:wp="http://schemas.openxmlformats.org/drawingml/2006/wordprocessingDrawing" xmlns:w10="urn:schemas-microsoft-com:office:word" xmlns:w="http://schemas.openxmlformats.org/wordprocessingml/2006/main" xmlns:w14="http://schemas.microsoft.com/office/word/2010/wordml" xmlns:w15="http://schemas.microsoft.com/office/word/2012/wordml" xmlns:w16cex="http://schemas.microsoft.com/office/word/2018/wordml/cex" xmlns:w16cid="http://schemas.microsoft.com/office/word/2016/wordml/cid" xmlns:w16="http://schemas.microsoft.com/office/word/2018/wordml" xmlns:w16se="http://schemas.microsoft.com/office/word/2015/wordml/symex" xmlns:wpg="http://schemas.microsoft.com/office/word/2010/wordprocessingGroup" xmlns:wpi="http://schemas.microsoft.com/office/word/2010/wordprocessingInk" xmlns:wne="http://schemas.microsoft.com/office/word/2006/wordml" xmlns:wps="http://schemas.microsoft.com/office/word/2010/wordprocessingShape" mc:Ignorable="w14 w15 w16se w16cid w16 w16cex wp14">
+<w:hdr xmlns:wpc="http://schemas.microsoft.com/office/word/2010/wordprocessingCanvas" xmlns:cx="http://schemas.microsoft.com/office/drawing/2014/chartex" xmlns:cx1="http://schemas.microsoft.com/office/drawing/2015/9/8/chartex" xmlns:mc="http://schemas.openxmlformats.org/markup-compatibility/2006" xmlns:o="urn:schemas-microsoft-com:office:office" xmlns:r="http://schemas.openxmlformats.org/officeDocument/2006/relationships" xmlns:m="http://schemas.openxmlformats.org/officeDocument/2006/math" xmlns:v="urn:schemas-microsoft-com:vml" xmlns:wp14="http://schemas.microsoft.com/office/word/2010/wordprocessingDrawing" xmlns:wp="http://schemas.openxmlformats.org/drawingml/2006/wordprocessingDrawing" xmlns:w10="urn:schemas-microsoft-com:office:word" xmlns:w="http://schemas.openxmlformats.org/wordprocessingml/2006/main" xmlns:w14="http://schemas.microsoft.com/office/word/2010/wordml" xmlns:w15="http://schemas.microsoft.com/office/word/2012/wordml" xmlns:w16se="http://schemas.microsoft.com/office/word/2015/wordml/symex" xmlns:wpg="http://schemas.microsoft.com/office/word/2010/wordprocessingGroup" xmlns:wpi="http://schemas.microsoft.com/office/word/2010/wordprocessingInk" xmlns:wne="http://schemas.microsoft.com/office/word/2006/wordml" xmlns:wps="http://schemas.microsoft.com/office/word/2010/wordprocessingShape" mc:Ignorable="w14 w15 w16se wp14">
   <w:p>
     <w:pPr>
       <w:framePr w:wrap="around" w:vAnchor="text" w:hAnchor="margin" w:xAlign="inside" w:y="1"/>
@@ -3100,15 +3493,45 @@
       <w:rPr>
         <w:lang w:val="pt-BR"/>
       </w:rPr>
-      <w:t>S. Sandri, J. Stolfi, L.Velho</w:t>
+      <w:t xml:space="preserve">S. </w:t>
     </w:r>
+    <w:proofErr w:type="spellStart"/>
+    <w:r>
+      <w:rPr>
+        <w:lang w:val="pt-BR"/>
+      </w:rPr>
+      <w:t>Sandri</w:t>
+    </w:r>
+    <w:proofErr w:type="spellEnd"/>
+    <w:r>
+      <w:rPr>
+        <w:lang w:val="pt-BR"/>
+      </w:rPr>
+      <w:t xml:space="preserve">, J. Stolfi, </w:t>
+    </w:r>
+    <w:proofErr w:type="spellStart"/>
+    <w:proofErr w:type="gramStart"/>
+    <w:r>
+      <w:rPr>
+        <w:lang w:val="pt-BR"/>
+      </w:rPr>
+      <w:t>L.Velho</w:t>
+    </w:r>
+    <w:proofErr w:type="spellEnd"/>
+    <w:proofErr w:type="gramEnd"/>
   </w:p>
-  <w:p/>
+  <w:p>
+    <w:pPr>
+      <w:rPr>
+        <w:lang w:val="pt-BR"/>
+      </w:rPr>
+    </w:pPr>
+  </w:p>
 </w:hdr>
 </file>
 
 <file path=word/header4.xml><?xml version="1.0" encoding="utf-8"?>
-<w:hdr xmlns:wpc="http://schemas.microsoft.com/office/word/2010/wordprocessingCanvas" xmlns:cx="http://schemas.microsoft.com/office/drawing/2014/chartex" xmlns:cx1="http://schemas.microsoft.com/office/drawing/2015/9/8/chartex" xmlns:cx2="http://schemas.microsoft.com/office/drawing/2015/10/21/chartex" xmlns:cx3="http://schemas.microsoft.com/office/drawing/2016/5/9/chartex" xmlns:cx4="http://schemas.microsoft.com/office/drawing/2016/5/10/chartex" xmlns:cx5="http://schemas.microsoft.com/office/drawing/2016/5/11/chartex" xmlns:cx6="http://schemas.microsoft.com/office/drawing/2016/5/12/chartex" xmlns:cx7="http://schemas.microsoft.com/office/drawing/2016/5/13/chartex" xmlns:cx8="http://schemas.microsoft.com/office/drawing/2016/5/14/chartex" xmlns:mc="http://schemas.openxmlformats.org/markup-compatibility/2006" xmlns:aink="http://schemas.microsoft.com/office/drawing/2016/ink" xmlns:am3d="http://schemas.microsoft.com/office/drawing/2017/model3d" xmlns:o="urn:schemas-microsoft-com:office:office" xmlns:r="http://schemas.openxmlformats.org/officeDocument/2006/relationships" xmlns:m="http://schemas.openxmlformats.org/officeDocument/2006/math" xmlns:v="urn:schemas-microsoft-com:vml" xmlns:wp14="http://schemas.microsoft.com/office/word/2010/wordprocessingDrawing" xmlns:wp="http://schemas.openxmlformats.org/drawingml/2006/wordprocessingDrawing" xmlns:w10="urn:schemas-microsoft-com:office:word" xmlns:w="http://schemas.openxmlformats.org/wordprocessingml/2006/main" xmlns:w14="http://schemas.microsoft.com/office/word/2010/wordml" xmlns:w15="http://schemas.microsoft.com/office/word/2012/wordml" xmlns:w16cex="http://schemas.microsoft.com/office/word/2018/wordml/cex" xmlns:w16cid="http://schemas.microsoft.com/office/word/2016/wordml/cid" xmlns:w16="http://schemas.microsoft.com/office/word/2018/wordml" xmlns:w16se="http://schemas.microsoft.com/office/word/2015/wordml/symex" xmlns:wpg="http://schemas.microsoft.com/office/word/2010/wordprocessingGroup" xmlns:wpi="http://schemas.microsoft.com/office/word/2010/wordprocessingInk" xmlns:wne="http://schemas.microsoft.com/office/word/2006/wordml" xmlns:wps="http://schemas.microsoft.com/office/word/2010/wordprocessingShape" mc:Ignorable="w14 w15 w16se w16cid w16 w16cex wp14">
+<w:hdr xmlns:wpc="http://schemas.microsoft.com/office/word/2010/wordprocessingCanvas" xmlns:cx="http://schemas.microsoft.com/office/drawing/2014/chartex" xmlns:cx1="http://schemas.microsoft.com/office/drawing/2015/9/8/chartex" xmlns:mc="http://schemas.openxmlformats.org/markup-compatibility/2006" xmlns:o="urn:schemas-microsoft-com:office:office" xmlns:r="http://schemas.openxmlformats.org/officeDocument/2006/relationships" xmlns:m="http://schemas.openxmlformats.org/officeDocument/2006/math" xmlns:v="urn:schemas-microsoft-com:vml" xmlns:wp14="http://schemas.microsoft.com/office/word/2010/wordprocessingDrawing" xmlns:wp="http://schemas.openxmlformats.org/drawingml/2006/wordprocessingDrawing" xmlns:w10="urn:schemas-microsoft-com:office:word" xmlns:w="http://schemas.openxmlformats.org/wordprocessingml/2006/main" xmlns:w14="http://schemas.microsoft.com/office/word/2010/wordml" xmlns:w15="http://schemas.microsoft.com/office/word/2012/wordml" xmlns:w16se="http://schemas.microsoft.com/office/word/2015/wordml/symex" xmlns:wpg="http://schemas.microsoft.com/office/word/2010/wordprocessingGroup" xmlns:wpi="http://schemas.microsoft.com/office/word/2010/wordprocessingInk" xmlns:wne="http://schemas.microsoft.com/office/word/2006/wordml" xmlns:wps="http://schemas.microsoft.com/office/word/2010/wordprocessingShape" mc:Ignorable="w14 w15 w16se wp14">
   <w:p>
     <w:pPr>
       <w:framePr w:wrap="around" w:vAnchor="text" w:hAnchor="margin" w:xAlign="inside" w:y="1"/>
@@ -3125,7 +3548,7 @@
 </file>
 
 <file path=word/numbering.xml><?xml version="1.0" encoding="utf-8"?>
-<w:numbering xmlns:wpc="http://schemas.microsoft.com/office/word/2010/wordprocessingCanvas" xmlns:cx="http://schemas.microsoft.com/office/drawing/2014/chartex" xmlns:cx1="http://schemas.microsoft.com/office/drawing/2015/9/8/chartex" xmlns:cx2="http://schemas.microsoft.com/office/drawing/2015/10/21/chartex" xmlns:cx3="http://schemas.microsoft.com/office/drawing/2016/5/9/chartex" xmlns:cx4="http://schemas.microsoft.com/office/drawing/2016/5/10/chartex" xmlns:cx5="http://schemas.microsoft.com/office/drawing/2016/5/11/chartex" xmlns:cx6="http://schemas.microsoft.com/office/drawing/2016/5/12/chartex" xmlns:cx7="http://schemas.microsoft.com/office/drawing/2016/5/13/chartex" xmlns:cx8="http://schemas.microsoft.com/office/drawing/2016/5/14/chartex" xmlns:mc="http://schemas.openxmlformats.org/markup-compatibility/2006" xmlns:aink="http://schemas.microsoft.com/office/drawing/2016/ink" xmlns:am3d="http://schemas.microsoft.com/office/drawing/2017/model3d" xmlns:o="urn:schemas-microsoft-com:office:office" xmlns:r="http://schemas.openxmlformats.org/officeDocument/2006/relationships" xmlns:m="http://schemas.openxmlformats.org/officeDocument/2006/math" xmlns:v="urn:schemas-microsoft-com:vml" xmlns:wp14="http://schemas.microsoft.com/office/word/2010/wordprocessingDrawing" xmlns:wp="http://schemas.openxmlformats.org/drawingml/2006/wordprocessingDrawing" xmlns:w10="urn:schemas-microsoft-com:office:word" xmlns:w="http://schemas.openxmlformats.org/wordprocessingml/2006/main" xmlns:w14="http://schemas.microsoft.com/office/word/2010/wordml" xmlns:w15="http://schemas.microsoft.com/office/word/2012/wordml" xmlns:w16cex="http://schemas.microsoft.com/office/word/2018/wordml/cex" xmlns:w16cid="http://schemas.microsoft.com/office/word/2016/wordml/cid" xmlns:w16="http://schemas.microsoft.com/office/word/2018/wordml" xmlns:w16se="http://schemas.microsoft.com/office/word/2015/wordml/symex" xmlns:wpg="http://schemas.microsoft.com/office/word/2010/wordprocessingGroup" xmlns:wpi="http://schemas.microsoft.com/office/word/2010/wordprocessingInk" xmlns:wne="http://schemas.microsoft.com/office/word/2006/wordml" xmlns:wps="http://schemas.microsoft.com/office/word/2010/wordprocessingShape" mc:Ignorable="w14 w15 w16se w16cid w16 w16cex wp14">
+<w:numbering xmlns:wpc="http://schemas.microsoft.com/office/word/2010/wordprocessingCanvas" xmlns:cx="http://schemas.microsoft.com/office/drawing/2014/chartex" xmlns:cx1="http://schemas.microsoft.com/office/drawing/2015/9/8/chartex" xmlns:mc="http://schemas.openxmlformats.org/markup-compatibility/2006" xmlns:o="urn:schemas-microsoft-com:office:office" xmlns:r="http://schemas.openxmlformats.org/officeDocument/2006/relationships" xmlns:m="http://schemas.openxmlformats.org/officeDocument/2006/math" xmlns:v="urn:schemas-microsoft-com:vml" xmlns:wp14="http://schemas.microsoft.com/office/word/2010/wordprocessingDrawing" xmlns:wp="http://schemas.openxmlformats.org/drawingml/2006/wordprocessingDrawing" xmlns:w10="urn:schemas-microsoft-com:office:word" xmlns:w="http://schemas.openxmlformats.org/wordprocessingml/2006/main" xmlns:w14="http://schemas.microsoft.com/office/word/2010/wordml" xmlns:w15="http://schemas.microsoft.com/office/word/2012/wordml" xmlns:w16se="http://schemas.microsoft.com/office/word/2015/wordml/symex" xmlns:wpg="http://schemas.microsoft.com/office/word/2010/wordprocessingGroup" xmlns:wpi="http://schemas.microsoft.com/office/word/2010/wordprocessingInk" xmlns:wne="http://schemas.microsoft.com/office/word/2006/wordml" xmlns:wps="http://schemas.microsoft.com/office/word/2010/wordprocessingShape" mc:Ignorable="w14 w15 w16se wp14">
   <w:abstractNum w:abstractNumId="0" w15:restartNumberingAfterBreak="0">
     <w:nsid w:val="FFFFFF7C"/>
     <w:multiLevelType w:val="singleLevel"/>
@@ -3695,7 +4118,7 @@
 </file>
 
 <file path=word/styles.xml><?xml version="1.0" encoding="utf-8"?>
-<w:styles xmlns:mc="http://schemas.openxmlformats.org/markup-compatibility/2006" xmlns:r="http://schemas.openxmlformats.org/officeDocument/2006/relationships" xmlns:w="http://schemas.openxmlformats.org/wordprocessingml/2006/main" xmlns:w14="http://schemas.microsoft.com/office/word/2010/wordml" xmlns:w15="http://schemas.microsoft.com/office/word/2012/wordml" xmlns:w16cex="http://schemas.microsoft.com/office/word/2018/wordml/cex" xmlns:w16cid="http://schemas.microsoft.com/office/word/2016/wordml/cid" xmlns:w16="http://schemas.microsoft.com/office/word/2018/wordml" xmlns:w16se="http://schemas.microsoft.com/office/word/2015/wordml/symex" mc:Ignorable="w14 w15 w16se w16cid w16 w16cex">
+<w:styles xmlns:mc="http://schemas.openxmlformats.org/markup-compatibility/2006" xmlns:r="http://schemas.openxmlformats.org/officeDocument/2006/relationships" xmlns:w="http://schemas.openxmlformats.org/wordprocessingml/2006/main" xmlns:w14="http://schemas.microsoft.com/office/word/2010/wordml" xmlns:w15="http://schemas.microsoft.com/office/word/2012/wordml" xmlns:w16se="http://schemas.microsoft.com/office/word/2015/wordml/symex" mc:Ignorable="w14 w15 w16se">
   <w:docDefaults>
     <w:rPrDefault>
       <w:rPr>
@@ -3705,7 +4128,7 @@
     </w:rPrDefault>
     <w:pPrDefault/>
   </w:docDefaults>
-  <w:latentStyles w:defLockedState="0" w:defUIPriority="0" w:defSemiHidden="0" w:defUnhideWhenUsed="0" w:defQFormat="0" w:count="376">
+  <w:latentStyles w:defLockedState="0" w:defUIPriority="0" w:defSemiHidden="0" w:defUnhideWhenUsed="0" w:defQFormat="0" w:count="371">
     <w:lsdException w:name="Normal" w:qFormat="1"/>
     <w:lsdException w:name="heading 1" w:qFormat="1"/>
     <w:lsdException w:name="heading 2" w:qFormat="1"/>
@@ -3980,11 +4403,6 @@
     <w:lsdException w:name="List Table 5 Dark Accent 6" w:uiPriority="50"/>
     <w:lsdException w:name="List Table 6 Colorful Accent 6" w:uiPriority="51"/>
     <w:lsdException w:name="List Table 7 Colorful Accent 6" w:uiPriority="52"/>
-    <w:lsdException w:name="Mention" w:semiHidden="1" w:uiPriority="99" w:unhideWhenUsed="1"/>
-    <w:lsdException w:name="Smart Hyperlink" w:semiHidden="1" w:uiPriority="99" w:unhideWhenUsed="1"/>
-    <w:lsdException w:name="Hashtag" w:semiHidden="1" w:uiPriority="99" w:unhideWhenUsed="1"/>
-    <w:lsdException w:name="Unresolved Mention" w:semiHidden="1" w:uiPriority="99" w:unhideWhenUsed="1"/>
-    <w:lsdException w:name="Smart Link" w:semiHidden="1" w:uiPriority="99" w:unhideWhenUsed="1"/>
   </w:latentStyles>
   <w:style w:type="paragraph" w:default="1" w:styleId="Normal">
     <w:name w:val="Normal"/>
@@ -4002,7 +4420,7 @@
       <w:lang w:val="en-US" w:eastAsia="pt-BR"/>
     </w:rPr>
   </w:style>
-  <w:style w:type="paragraph" w:styleId="Ttulo1">
+  <w:style w:type="paragraph" w:styleId="Heading1">
     <w:name w:val="heading 1"/>
     <w:basedOn w:val="Normal"/>
     <w:next w:val="Normal"/>
@@ -4019,7 +4437,7 @@
       <w:sz w:val="26"/>
     </w:rPr>
   </w:style>
-  <w:style w:type="paragraph" w:styleId="Ttulo2">
+  <w:style w:type="paragraph" w:styleId="Heading2">
     <w:name w:val="heading 2"/>
     <w:basedOn w:val="Normal"/>
     <w:next w:val="Normal"/>
@@ -4034,7 +4452,7 @@
       <w:b/>
     </w:rPr>
   </w:style>
-  <w:style w:type="paragraph" w:styleId="Ttulo3">
+  <w:style w:type="paragraph" w:styleId="Heading3">
     <w:name w:val="heading 3"/>
     <w:basedOn w:val="Normal"/>
     <w:next w:val="Normal"/>
@@ -4049,7 +4467,7 @@
       <w:b/>
     </w:rPr>
   </w:style>
-  <w:style w:type="paragraph" w:styleId="Ttulo4">
+  <w:style w:type="paragraph" w:styleId="Heading4">
     <w:name w:val="heading 4"/>
     <w:basedOn w:val="Normal"/>
     <w:next w:val="Normal"/>
@@ -4064,7 +4482,7 @@
       <w:b/>
     </w:rPr>
   </w:style>
-  <w:style w:type="paragraph" w:styleId="Ttulo5">
+  <w:style w:type="paragraph" w:styleId="Heading5">
     <w:name w:val="heading 5"/>
     <w:basedOn w:val="Normal"/>
     <w:next w:val="Normal"/>
@@ -4077,7 +4495,7 @@
       <w:sz w:val="22"/>
     </w:rPr>
   </w:style>
-  <w:style w:type="paragraph" w:styleId="Ttulo6">
+  <w:style w:type="paragraph" w:styleId="Heading6">
     <w:name w:val="heading 6"/>
     <w:basedOn w:val="Normal"/>
     <w:next w:val="Normal"/>
@@ -4095,13 +4513,13 @@
       <w:szCs w:val="22"/>
     </w:rPr>
   </w:style>
-  <w:style w:type="character" w:default="1" w:styleId="Fontepargpadro">
+  <w:style w:type="character" w:default="1" w:styleId="DefaultParagraphFont">
     <w:name w:val="Default Paragraph Font"/>
     <w:uiPriority w:val="1"/>
     <w:semiHidden/>
     <w:unhideWhenUsed/>
   </w:style>
-  <w:style w:type="table" w:default="1" w:styleId="Tabelanormal">
+  <w:style w:type="table" w:default="1" w:styleId="TableNormal">
     <w:name w:val="Normal Table"/>
     <w:uiPriority w:val="99"/>
     <w:semiHidden/>
@@ -4116,7 +4534,7 @@
       </w:tblCellMar>
     </w:tblPr>
   </w:style>
-  <w:style w:type="numbering" w:default="1" w:styleId="Semlista">
+  <w:style w:type="numbering" w:default="1" w:styleId="NoList">
     <w:name w:val="No List"/>
     <w:uiPriority w:val="99"/>
     <w:semiHidden/>
@@ -4151,7 +4569,7 @@
   </w:style>
   <w:style w:type="character" w:customStyle="1" w:styleId="AddressChar">
     <w:name w:val="Address Char"/>
-    <w:basedOn w:val="Fontepargpadro"/>
+    <w:basedOn w:val="DefaultParagraphFont"/>
     <w:link w:val="Address"/>
     <w:rsid w:val="003C25DE"/>
     <w:rPr>
@@ -4208,14 +4626,14 @@
   </w:style>
   <w:style w:type="character" w:styleId="Hyperlink">
     <w:name w:val="Hyperlink"/>
-    <w:basedOn w:val="Fontepargpadro"/>
+    <w:basedOn w:val="DefaultParagraphFont"/>
     <w:rsid w:val="00290562"/>
     <w:rPr>
       <w:color w:val="0000FF"/>
       <w:u w:val="single"/>
     </w:rPr>
   </w:style>
-  <w:style w:type="paragraph" w:styleId="Ttulo">
+  <w:style w:type="paragraph" w:styleId="Title">
     <w:name w:val="Title"/>
     <w:basedOn w:val="Normal"/>
     <w:qFormat/>
@@ -4233,7 +4651,7 @@
       <w:szCs w:val="32"/>
     </w:rPr>
   </w:style>
-  <w:style w:type="paragraph" w:styleId="Legenda">
+  <w:style w:type="paragraph" w:styleId="Caption">
     <w:name w:val="caption"/>
     <w:basedOn w:val="Normal"/>
     <w:next w:val="Normal"/>
@@ -4251,7 +4669,7 @@
       <w:sz w:val="20"/>
     </w:rPr>
   </w:style>
-  <w:style w:type="paragraph" w:styleId="Pr-formataoHTML">
+  <w:style w:type="paragraph" w:styleId="HTMLPreformatted">
     <w:name w:val="HTML Preformatted"/>
     <w:basedOn w:val="Normal"/>
     <w:rsid w:val="00556B9F"/>
@@ -4284,9 +4702,9 @@
       <w:lang w:eastAsia="en-US"/>
     </w:rPr>
   </w:style>
-  <w:style w:type="table" w:styleId="Tabelacomgrade">
+  <w:style w:type="table" w:styleId="TableGrid">
     <w:name w:val="Table Grid"/>
-    <w:basedOn w:val="Tabelanormal"/>
+    <w:basedOn w:val="TableNormal"/>
     <w:uiPriority w:val="59"/>
     <w:rsid w:val="00FB4123"/>
     <w:tblPr>
@@ -4300,9 +4718,9 @@
       </w:tblBorders>
     </w:tblPr>
   </w:style>
-  <w:style w:type="character" w:styleId="MenoPendente">
+  <w:style w:type="character" w:customStyle="1" w:styleId="UnresolvedMention">
     <w:name w:val="Unresolved Mention"/>
-    <w:basedOn w:val="Fontepargpadro"/>
+    <w:basedOn w:val="DefaultParagraphFont"/>
     <w:uiPriority w:val="99"/>
     <w:semiHidden/>
     <w:unhideWhenUsed/>
@@ -4329,10 +4747,10 @@
       <w:lang w:val="pt-BR"/>
     </w:rPr>
   </w:style>
-  <w:style w:type="paragraph" w:styleId="Rodap">
+  <w:style w:type="paragraph" w:styleId="Footer">
     <w:name w:val="footer"/>
     <w:basedOn w:val="Normal"/>
-    <w:link w:val="RodapChar"/>
+    <w:link w:val="FooterChar"/>
     <w:rsid w:val="00DE19DD"/>
     <w:pPr>
       <w:tabs>
@@ -4343,10 +4761,10 @@
       <w:spacing w:before="0"/>
     </w:pPr>
   </w:style>
-  <w:style w:type="character" w:customStyle="1" w:styleId="RodapChar">
-    <w:name w:val="Rodapé Char"/>
-    <w:basedOn w:val="Fontepargpadro"/>
-    <w:link w:val="Rodap"/>
+  <w:style w:type="character" w:customStyle="1" w:styleId="FooterChar">
+    <w:name w:val="Footer Char"/>
+    <w:basedOn w:val="DefaultParagraphFont"/>
+    <w:link w:val="Footer"/>
     <w:rsid w:val="00DE19DD"/>
     <w:rPr>
       <w:rFonts w:ascii="Times" w:hAnsi="Times"/>
@@ -4354,10 +4772,10 @@
       <w:lang w:val="en-US" w:eastAsia="pt-BR"/>
     </w:rPr>
   </w:style>
-  <w:style w:type="paragraph" w:styleId="Cabealho">
+  <w:style w:type="paragraph" w:styleId="Header">
     <w:name w:val="header"/>
     <w:basedOn w:val="Normal"/>
-    <w:link w:val="CabealhoChar"/>
+    <w:link w:val="HeaderChar"/>
     <w:rsid w:val="00DE19DD"/>
     <w:pPr>
       <w:tabs>
@@ -4368,10 +4786,10 @@
       <w:spacing w:before="0"/>
     </w:pPr>
   </w:style>
-  <w:style w:type="character" w:customStyle="1" w:styleId="CabealhoChar">
-    <w:name w:val="Cabeçalho Char"/>
-    <w:basedOn w:val="Fontepargpadro"/>
-    <w:link w:val="Cabealho"/>
+  <w:style w:type="character" w:customStyle="1" w:styleId="HeaderChar">
+    <w:name w:val="Header Char"/>
+    <w:basedOn w:val="DefaultParagraphFont"/>
+    <w:link w:val="Header"/>
     <w:rsid w:val="00DE19DD"/>
     <w:rPr>
       <w:rFonts w:ascii="Times" w:hAnsi="Times"/>
@@ -4379,7 +4797,7 @@
       <w:lang w:val="en-US" w:eastAsia="pt-BR"/>
     </w:rPr>
   </w:style>
-  <w:style w:type="paragraph" w:styleId="PargrafodaLista">
+  <w:style w:type="paragraph" w:styleId="ListParagraph">
     <w:name w:val="List Paragraph"/>
     <w:basedOn w:val="Normal"/>
     <w:uiPriority w:val="34"/>
@@ -4389,6 +4807,15 @@
       <w:ind w:left="720"/>
       <w:contextualSpacing/>
     </w:pPr>
+  </w:style>
+  <w:style w:type="character" w:styleId="FollowedHyperlink">
+    <w:name w:val="FollowedHyperlink"/>
+    <w:basedOn w:val="DefaultParagraphFont"/>
+    <w:rsid w:val="008F28AD"/>
+    <w:rPr>
+      <w:color w:val="954F72" w:themeColor="followedHyperlink"/>
+      <w:u w:val="single"/>
+    </w:rPr>
   </w:style>
 </w:styles>
 </file>

</xml_diff>